<commit_message>
Working done, database connecting.
</commit_message>
<xml_diff>
--- a/Docs/Start.docx
+++ b/Docs/Start.docx
@@ -31,20 +31,73 @@
         </w:rPr>
         <w:t>Step 1 : Start XAMPP</w:t>
       </w:r>
-    </w:p>
-    <w:p>
-      <w:pPr>
-        <w:rPr>
-          <w:sz w:val="28"/>
-          <w:szCs w:val="28"/>
-        </w:rPr>
-      </w:pPr>
-      <w:r>
-        <w:rPr>
-          <w:sz w:val="28"/>
-          <w:szCs w:val="28"/>
-        </w:rPr>
-        <w:t>Step 2 : Open CMD (win+R then type cmd and enter)</w:t>
+      <w:r>
+        <w:rPr>
+          <w:sz w:val="28"/>
+          <w:szCs w:val="28"/>
+        </w:rPr>
+        <w:t xml:space="preserve"> (</w:t>
+      </w:r>
+      <w:r>
+        <w:rPr>
+          <w:sz w:val="28"/>
+          <w:szCs w:val="28"/>
+        </w:rPr>
+        <w:t>Meet@123</w:t>
+      </w:r>
+      <w:r>
+        <w:rPr>
+          <w:sz w:val="28"/>
+          <w:szCs w:val="28"/>
+        </w:rPr>
+        <w:t>)</w:t>
+      </w:r>
+    </w:p>
+    <w:p>
+      <w:pPr>
+        <w:rPr>
+          <w:sz w:val="28"/>
+          <w:szCs w:val="28"/>
+        </w:rPr>
+      </w:pPr>
+      <w:r>
+        <w:rPr>
+          <w:sz w:val="28"/>
+          <w:szCs w:val="28"/>
+        </w:rPr>
+        <w:t>Step 2 : Open CMD (</w:t>
+      </w:r>
+      <w:proofErr w:type="spellStart"/>
+      <w:r>
+        <w:rPr>
+          <w:sz w:val="28"/>
+          <w:szCs w:val="28"/>
+        </w:rPr>
+        <w:t>win+R</w:t>
+      </w:r>
+      <w:proofErr w:type="spellEnd"/>
+      <w:r>
+        <w:rPr>
+          <w:sz w:val="28"/>
+          <w:szCs w:val="28"/>
+        </w:rPr>
+        <w:t xml:space="preserve"> then type </w:t>
+      </w:r>
+      <w:proofErr w:type="spellStart"/>
+      <w:r>
+        <w:rPr>
+          <w:sz w:val="28"/>
+          <w:szCs w:val="28"/>
+        </w:rPr>
+        <w:t>cmd</w:t>
+      </w:r>
+      <w:proofErr w:type="spellEnd"/>
+      <w:r>
+        <w:rPr>
+          <w:sz w:val="28"/>
+          <w:szCs w:val="28"/>
+        </w:rPr>
+        <w:t xml:space="preserve"> and enter)</w:t>
       </w:r>
     </w:p>
     <w:p>
@@ -273,6 +326,7 @@
           <w:szCs w:val="36"/>
         </w:rPr>
       </w:pPr>
+      <w:proofErr w:type="spellStart"/>
       <w:r>
         <w:rPr>
           <w:sz w:val="36"/>
@@ -280,6 +334,7 @@
         </w:rPr>
         <w:t>travel_styles</w:t>
       </w:r>
+      <w:proofErr w:type="spellEnd"/>
     </w:p>
     <w:p>
       <w:pPr>
@@ -470,12 +525,21 @@
           <w:szCs w:val="36"/>
         </w:rPr>
       </w:pPr>
-      <w:r>
-        <w:rPr>
-          <w:sz w:val="36"/>
-          <w:szCs w:val="36"/>
-        </w:rPr>
-        <w:t xml:space="preserve">trip_activities </w:t>
+      <w:proofErr w:type="spellStart"/>
+      <w:r>
+        <w:rPr>
+          <w:sz w:val="36"/>
+          <w:szCs w:val="36"/>
+        </w:rPr>
+        <w:t>trip_activities</w:t>
+      </w:r>
+      <w:proofErr w:type="spellEnd"/>
+      <w:r>
+        <w:rPr>
+          <w:sz w:val="36"/>
+          <w:szCs w:val="36"/>
+        </w:rPr>
+        <w:t xml:space="preserve"> </w:t>
       </w:r>
     </w:p>
     <w:p>
@@ -667,6 +731,7 @@
           <w:szCs w:val="36"/>
         </w:rPr>
       </w:pPr>
+      <w:proofErr w:type="spellStart"/>
       <w:r>
         <w:rPr>
           <w:sz w:val="36"/>
@@ -674,6 +739,7 @@
         </w:rPr>
         <w:t>user_full_info</w:t>
       </w:r>
+      <w:proofErr w:type="spellEnd"/>
     </w:p>
     <w:p>
       <w:pPr>
@@ -790,6 +856,7 @@
           <w:szCs w:val="36"/>
         </w:rPr>
       </w:pPr>
+      <w:proofErr w:type="spellStart"/>
       <w:r>
         <w:rPr>
           <w:sz w:val="36"/>
@@ -797,6 +864,7 @@
         </w:rPr>
         <w:t>User_travel_styles</w:t>
       </w:r>
+      <w:proofErr w:type="spellEnd"/>
     </w:p>
     <w:p>
       <w:pPr>
@@ -954,6 +1022,7 @@
           <w:szCs w:val="28"/>
         </w:rPr>
       </w:pPr>
+      <w:proofErr w:type="spellStart"/>
       <w:r>
         <w:rPr>
           <w:sz w:val="28"/>
@@ -961,6 +1030,7 @@
         </w:rPr>
         <w:t>Home_city</w:t>
       </w:r>
+      <w:proofErr w:type="spellEnd"/>
     </w:p>
     <w:p>
       <w:pPr>
@@ -1059,7 +1129,303 @@
           <w:sz w:val="28"/>
           <w:szCs w:val="28"/>
         </w:rPr>
-        <w:t>Connect social media (Instagram,snapchat,facebook)</w:t>
+        <w:t>Connect social media (</w:t>
+      </w:r>
+      <w:proofErr w:type="spellStart"/>
+      <w:r>
+        <w:rPr>
+          <w:sz w:val="28"/>
+          <w:szCs w:val="28"/>
+        </w:rPr>
+        <w:t>Instagram,snapchat,facebook</w:t>
+      </w:r>
+      <w:proofErr w:type="spellEnd"/>
+      <w:r>
+        <w:rPr>
+          <w:sz w:val="28"/>
+          <w:szCs w:val="28"/>
+        </w:rPr>
+        <w:t>)</w:t>
+      </w:r>
+    </w:p>
+    <w:p>
+      <w:pPr>
+        <w:pStyle w:val="ListParagraph"/>
+        <w:numPr>
+          <w:ilvl w:val="0"/>
+          <w:numId w:val="1"/>
+        </w:numPr>
+        <w:rPr>
+          <w:sz w:val="28"/>
+          <w:szCs w:val="28"/>
+        </w:rPr>
+      </w:pPr>
+      <w:r>
+        <w:rPr>
+          <w:sz w:val="28"/>
+          <w:szCs w:val="28"/>
+        </w:rPr>
+        <w:t>ALTER TABLE users ADD COLUMN bio TEXT;</w:t>
+      </w:r>
+    </w:p>
+    <w:p>
+      <w:pPr>
+        <w:pStyle w:val="ListParagraph"/>
+        <w:numPr>
+          <w:ilvl w:val="0"/>
+          <w:numId w:val="1"/>
+        </w:numPr>
+        <w:rPr>
+          <w:sz w:val="28"/>
+          <w:szCs w:val="28"/>
+        </w:rPr>
+      </w:pPr>
+      <w:r>
+        <w:rPr>
+          <w:sz w:val="28"/>
+          <w:szCs w:val="28"/>
+        </w:rPr>
+        <w:t xml:space="preserve">ALTER TABLE users ADD COLUMN </w:t>
+      </w:r>
+      <w:proofErr w:type="spellStart"/>
+      <w:r>
+        <w:rPr>
+          <w:sz w:val="28"/>
+          <w:szCs w:val="28"/>
+        </w:rPr>
+        <w:t>home_city</w:t>
+      </w:r>
+      <w:proofErr w:type="spellEnd"/>
+      <w:r>
+        <w:rPr>
+          <w:sz w:val="28"/>
+          <w:szCs w:val="28"/>
+        </w:rPr>
+        <w:t xml:space="preserve"> VARCHAR(255);</w:t>
+      </w:r>
+    </w:p>
+    <w:p>
+      <w:pPr>
+        <w:pStyle w:val="ListParagraph"/>
+        <w:numPr>
+          <w:ilvl w:val="0"/>
+          <w:numId w:val="1"/>
+        </w:numPr>
+        <w:rPr>
+          <w:sz w:val="28"/>
+          <w:szCs w:val="28"/>
+        </w:rPr>
+      </w:pPr>
+      <w:r>
+        <w:rPr>
+          <w:sz w:val="28"/>
+          <w:szCs w:val="28"/>
+        </w:rPr>
+        <w:t>ALTER TABLE users ADD COLUMN country VARCHAR(255);</w:t>
+      </w:r>
+    </w:p>
+    <w:p>
+      <w:pPr>
+        <w:pStyle w:val="ListParagraph"/>
+        <w:numPr>
+          <w:ilvl w:val="0"/>
+          <w:numId w:val="1"/>
+        </w:numPr>
+        <w:rPr>
+          <w:sz w:val="28"/>
+          <w:szCs w:val="28"/>
+        </w:rPr>
+      </w:pPr>
+      <w:r>
+        <w:rPr>
+          <w:sz w:val="28"/>
+          <w:szCs w:val="28"/>
+        </w:rPr>
+        <w:t>ALTER TABLE users ADD COLUMN address VARCHAR(255);</w:t>
+      </w:r>
+    </w:p>
+    <w:p>
+      <w:pPr>
+        <w:pStyle w:val="ListParagraph"/>
+        <w:numPr>
+          <w:ilvl w:val="0"/>
+          <w:numId w:val="1"/>
+        </w:numPr>
+        <w:rPr>
+          <w:sz w:val="28"/>
+          <w:szCs w:val="28"/>
+        </w:rPr>
+      </w:pPr>
+      <w:r>
+        <w:rPr>
+          <w:sz w:val="28"/>
+          <w:szCs w:val="28"/>
+        </w:rPr>
+        <w:t>ALTER TABLE users ADD COLUMN style VARCHAR(255);</w:t>
+      </w:r>
+    </w:p>
+    <w:p>
+      <w:pPr>
+        <w:pStyle w:val="ListParagraph"/>
+        <w:numPr>
+          <w:ilvl w:val="0"/>
+          <w:numId w:val="1"/>
+        </w:numPr>
+        <w:rPr>
+          <w:sz w:val="28"/>
+          <w:szCs w:val="28"/>
+        </w:rPr>
+      </w:pPr>
+      <w:r>
+        <w:rPr>
+          <w:sz w:val="28"/>
+          <w:szCs w:val="28"/>
+        </w:rPr>
+        <w:t xml:space="preserve">ALTER TABLE users ADD COLUMN </w:t>
+      </w:r>
+      <w:proofErr w:type="spellStart"/>
+      <w:r>
+        <w:rPr>
+          <w:sz w:val="28"/>
+          <w:szCs w:val="28"/>
+        </w:rPr>
+        <w:t>emergency_contact</w:t>
+      </w:r>
+      <w:proofErr w:type="spellEnd"/>
+      <w:r>
+        <w:rPr>
+          <w:sz w:val="28"/>
+          <w:szCs w:val="28"/>
+        </w:rPr>
+        <w:t xml:space="preserve"> VARCHAR(20);</w:t>
+      </w:r>
+    </w:p>
+    <w:p>
+      <w:pPr>
+        <w:pStyle w:val="ListParagraph"/>
+        <w:numPr>
+          <w:ilvl w:val="0"/>
+          <w:numId w:val="1"/>
+        </w:numPr>
+        <w:rPr>
+          <w:sz w:val="28"/>
+          <w:szCs w:val="28"/>
+        </w:rPr>
+      </w:pPr>
+      <w:r>
+        <w:rPr>
+          <w:sz w:val="28"/>
+          <w:szCs w:val="28"/>
+        </w:rPr>
+        <w:t xml:space="preserve">ALTER TABLE users ADD COLUMN </w:t>
+      </w:r>
+      <w:proofErr w:type="spellStart"/>
+      <w:r>
+        <w:rPr>
+          <w:sz w:val="28"/>
+          <w:szCs w:val="28"/>
+        </w:rPr>
+        <w:t>identity_verified</w:t>
+      </w:r>
+      <w:proofErr w:type="spellEnd"/>
+      <w:r>
+        <w:rPr>
+          <w:sz w:val="28"/>
+          <w:szCs w:val="28"/>
+        </w:rPr>
+        <w:t xml:space="preserve"> BOOLEAN DEFAULT FALSE;</w:t>
+      </w:r>
+    </w:p>
+    <w:p>
+      <w:pPr>
+        <w:pStyle w:val="ListParagraph"/>
+        <w:numPr>
+          <w:ilvl w:val="0"/>
+          <w:numId w:val="1"/>
+        </w:numPr>
+        <w:rPr>
+          <w:sz w:val="28"/>
+          <w:szCs w:val="28"/>
+        </w:rPr>
+      </w:pPr>
+      <w:r>
+        <w:rPr>
+          <w:sz w:val="28"/>
+          <w:szCs w:val="28"/>
+        </w:rPr>
+        <w:t xml:space="preserve">ALTER TABLE users ADD COLUMN </w:t>
+      </w:r>
+      <w:proofErr w:type="spellStart"/>
+      <w:r>
+        <w:rPr>
+          <w:sz w:val="28"/>
+          <w:szCs w:val="28"/>
+        </w:rPr>
+        <w:t>instagram</w:t>
+      </w:r>
+      <w:proofErr w:type="spellEnd"/>
+      <w:r>
+        <w:rPr>
+          <w:sz w:val="28"/>
+          <w:szCs w:val="28"/>
+        </w:rPr>
+        <w:t xml:space="preserve"> VARCHAR(255);</w:t>
+      </w:r>
+    </w:p>
+    <w:p>
+      <w:pPr>
+        <w:pStyle w:val="ListParagraph"/>
+        <w:numPr>
+          <w:ilvl w:val="0"/>
+          <w:numId w:val="1"/>
+        </w:numPr>
+        <w:rPr>
+          <w:sz w:val="28"/>
+          <w:szCs w:val="28"/>
+        </w:rPr>
+      </w:pPr>
+      <w:r>
+        <w:rPr>
+          <w:sz w:val="28"/>
+          <w:szCs w:val="28"/>
+        </w:rPr>
+        <w:t>ALTER TABLE users ADD COLUMN snapchat VARCHAR(255);</w:t>
+      </w:r>
+    </w:p>
+    <w:p>
+      <w:pPr>
+        <w:pStyle w:val="ListParagraph"/>
+        <w:numPr>
+          <w:ilvl w:val="0"/>
+          <w:numId w:val="1"/>
+        </w:numPr>
+        <w:rPr>
+          <w:sz w:val="28"/>
+          <w:szCs w:val="28"/>
+        </w:rPr>
+      </w:pPr>
+      <w:r>
+        <w:rPr>
+          <w:sz w:val="28"/>
+          <w:szCs w:val="28"/>
+        </w:rPr>
+        <w:t xml:space="preserve">ALTER TABLE users ADD COLUMN </w:t>
+      </w:r>
+      <w:proofErr w:type="spellStart"/>
+      <w:r>
+        <w:rPr>
+          <w:sz w:val="28"/>
+          <w:szCs w:val="28"/>
+        </w:rPr>
+        <w:t>facebook</w:t>
+      </w:r>
+      <w:proofErr w:type="spellEnd"/>
+      <w:r>
+        <w:rPr>
+          <w:sz w:val="28"/>
+          <w:szCs w:val="28"/>
+        </w:rPr>
+        <w:t xml:space="preserve"> VARCHAR(255);</w:t>
       </w:r>
     </w:p>
     <w:p>
@@ -1804,7 +2170,6 @@
   <w:style w:type="character" w:default="1" w:styleId="DefaultParagraphFont">
     <w:name w:val="Default Paragraph Font"/>
     <w:uiPriority w:val="1"/>
-    <w:semiHidden/>
     <w:unhideWhenUsed/>
   </w:style>
   <w:style w:type="table" w:default="1" w:styleId="TableNormal">
@@ -2116,6 +2481,19 @@
       <w:smallCaps/>
       <w:color w:val="2F5496" w:themeColor="accent1" w:themeShade="BF"/>
       <w:spacing w:val="5"/>
+    </w:rPr>
+  </w:style>
+  <w:style w:type="paragraph" w:styleId="NormalWeb">
+    <w:name w:val="Normal (Web)"/>
+    <w:basedOn w:val="Normal"/>
+    <w:uiPriority w:val="99"/>
+    <w:semiHidden/>
+    <w:unhideWhenUsed/>
+    <w:rsid w:val="00413B98"/>
+    <w:rPr>
+      <w:rFonts w:ascii="Times New Roman" w:hAnsi="Times New Roman" w:cs="Times New Roman"/>
+      <w:sz w:val="24"/>
+      <w:szCs w:val="24"/>
     </w:rPr>
   </w:style>
 </w:styles>

</xml_diff>

<commit_message>
done checkboxes in edit profile page.
</commit_message>
<xml_diff>
--- a/Docs/Start.docx
+++ b/Docs/Start.docx
@@ -65,39 +65,37 @@
           <w:sz w:val="28"/>
           <w:szCs w:val="28"/>
         </w:rPr>
-        <w:t>Step 2 : Open CMD (</w:t>
-      </w:r>
-      <w:proofErr w:type="spellStart"/>
-      <w:r>
+        <w:t>Step 2 : Open CMD (win+R then type cmd and enter)</w:t>
+      </w:r>
+    </w:p>
+    <w:p>
+      <w:pPr>
         <w:rPr>
           <w:sz w:val="28"/>
           <w:szCs w:val="28"/>
         </w:rPr>
-        <w:t>win+R</w:t>
-      </w:r>
-      <w:proofErr w:type="spellEnd"/>
+      </w:pPr>
       <w:r>
         <w:rPr>
           <w:sz w:val="28"/>
           <w:szCs w:val="28"/>
         </w:rPr>
-        <w:t xml:space="preserve"> then type </w:t>
-      </w:r>
-      <w:proofErr w:type="spellStart"/>
-      <w:r>
+        <w:t>Step 3 : Run = cd C:/Meet/Btech_ICT/4th Sem/DE-1-B/T_B_F</w:t>
+      </w:r>
+    </w:p>
+    <w:p>
+      <w:pPr>
         <w:rPr>
           <w:sz w:val="28"/>
           <w:szCs w:val="28"/>
         </w:rPr>
-        <w:t>cmd</w:t>
-      </w:r>
-      <w:proofErr w:type="spellEnd"/>
+      </w:pPr>
       <w:r>
         <w:rPr>
           <w:sz w:val="28"/>
           <w:szCs w:val="28"/>
         </w:rPr>
-        <w:t xml:space="preserve"> and enter)</w:t>
+        <w:t>Step 4 : Run = node server/server.js</w:t>
       </w:r>
     </w:p>
     <w:p>
@@ -107,50 +105,87 @@
           <w:szCs w:val="28"/>
         </w:rPr>
       </w:pPr>
-      <w:r>
-        <w:rPr>
-          <w:sz w:val="28"/>
-          <w:szCs w:val="28"/>
-        </w:rPr>
-        <w:t>Step 3 : Run = cd C:/Meet/Btech_ICT/4th Sem/DE-1-B/T_B_F</w:t>
-      </w:r>
-    </w:p>
-    <w:p>
-      <w:pPr>
-        <w:rPr>
-          <w:sz w:val="28"/>
-          <w:szCs w:val="28"/>
-        </w:rPr>
-      </w:pPr>
-      <w:r>
-        <w:rPr>
-          <w:sz w:val="28"/>
-          <w:szCs w:val="28"/>
-        </w:rPr>
-        <w:t>Step 4 : Run = node server/server.js</w:t>
-      </w:r>
-    </w:p>
-    <w:p>
-      <w:pPr>
+    </w:p>
+    <w:p>
+      <w:pPr>
+        <w:rPr>
+          <w:sz w:val="36"/>
+          <w:szCs w:val="36"/>
+        </w:rPr>
+      </w:pPr>
+      <w:r>
+        <w:rPr>
+          <w:sz w:val="36"/>
+          <w:szCs w:val="36"/>
+        </w:rPr>
+        <w:drawing>
+          <wp:anchor distT="0" distB="0" distL="114300" distR="114300" simplePos="0" relativeHeight="251658240" behindDoc="0" locked="0" layoutInCell="1" allowOverlap="1" wp14:anchorId="4948B6AC" wp14:editId="1C76517F">
+            <wp:simplePos x="0" y="0"/>
+            <wp:positionH relativeFrom="column">
+              <wp:posOffset>4730750</wp:posOffset>
+            </wp:positionH>
+            <wp:positionV relativeFrom="paragraph">
+              <wp:posOffset>514350</wp:posOffset>
+            </wp:positionV>
+            <wp:extent cx="736600" cy="1413476"/>
+            <wp:effectExtent l="0" t="0" r="6350" b="0"/>
+            <wp:wrapNone/>
+            <wp:docPr id="873991518" name="Picture 1"/>
+            <wp:cNvGraphicFramePr>
+              <a:graphicFrameLocks xmlns:a="http://schemas.openxmlformats.org/drawingml/2006/main" noChangeAspect="1"/>
+            </wp:cNvGraphicFramePr>
+            <a:graphic xmlns:a="http://schemas.openxmlformats.org/drawingml/2006/main">
+              <a:graphicData uri="http://schemas.openxmlformats.org/drawingml/2006/picture">
+                <pic:pic xmlns:pic="http://schemas.openxmlformats.org/drawingml/2006/picture">
+                  <pic:nvPicPr>
+                    <pic:cNvPr id="873991518" name=""/>
+                    <pic:cNvPicPr/>
+                  </pic:nvPicPr>
+                  <pic:blipFill>
+                    <a:blip r:embed="rId5" cstate="print">
+                      <a:extLst>
+                        <a:ext uri="{28A0092B-C50C-407E-A947-70E740481C1C}">
+                          <a14:useLocalDpi xmlns:a14="http://schemas.microsoft.com/office/drawing/2010/main" val="0"/>
+                        </a:ext>
+                      </a:extLst>
+                    </a:blip>
+                    <a:stretch>
+                      <a:fillRect/>
+                    </a:stretch>
+                  </pic:blipFill>
+                  <pic:spPr>
+                    <a:xfrm>
+                      <a:off x="0" y="0"/>
+                      <a:ext cx="736600" cy="1413476"/>
+                    </a:xfrm>
+                    <a:prstGeom prst="rect">
+                      <a:avLst/>
+                    </a:prstGeom>
+                  </pic:spPr>
+                </pic:pic>
+              </a:graphicData>
+            </a:graphic>
+            <wp14:sizeRelH relativeFrom="margin">
+              <wp14:pctWidth>0</wp14:pctWidth>
+            </wp14:sizeRelH>
+            <wp14:sizeRelV relativeFrom="margin">
+              <wp14:pctHeight>0</wp14:pctHeight>
+            </wp14:sizeRelV>
+          </wp:anchor>
+        </w:drawing>
+      </w:r>
+      <w:r>
         <w:rPr>
           <w:sz w:val="48"/>
           <w:szCs w:val="48"/>
         </w:rPr>
-      </w:pPr>
-    </w:p>
-    <w:p>
+        <w:t>Database :</w:t>
+      </w:r>
       <w:r>
         <w:rPr>
           <w:sz w:val="48"/>
           <w:szCs w:val="48"/>
         </w:rPr>
-        <w:t>Database :</w:t>
-      </w:r>
-      <w:r>
-        <w:rPr>
-          <w:sz w:val="48"/>
-          <w:szCs w:val="48"/>
-        </w:rPr>
         <w:br/>
       </w:r>
       <w:r>
@@ -161,16 +196,32 @@
           <w:sz w:val="36"/>
           <w:szCs w:val="36"/>
         </w:rPr>
-        <w:t xml:space="preserve">activities </w:t>
+        <w:t>1.</w:t>
+      </w:r>
+      <w:r>
+        <w:rPr>
+          <w:sz w:val="36"/>
+          <w:szCs w:val="36"/>
+        </w:rPr>
+        <w:t>activities</w:t>
+      </w:r>
+    </w:p>
+    <w:p>
+      <w:r>
+        <w:rPr>
+          <w:sz w:val="36"/>
+          <w:szCs w:val="36"/>
+        </w:rPr>
+        <w:t xml:space="preserve"> </w:t>
       </w:r>
       <w:r>
         <w:rPr>
           <w:noProof/>
         </w:rPr>
         <w:drawing>
-          <wp:inline distT="0" distB="0" distL="0" distR="0" wp14:anchorId="16942498" wp14:editId="01FCAD54">
-            <wp:extent cx="5731510" cy="501650"/>
-            <wp:effectExtent l="0" t="0" r="2540" b="0"/>
+          <wp:inline distT="0" distB="0" distL="0" distR="0" wp14:anchorId="16942498" wp14:editId="42A83816">
+            <wp:extent cx="4622800" cy="501650"/>
+            <wp:effectExtent l="0" t="0" r="6350" b="0"/>
             <wp:docPr id="924833122" name="Picture 1"/>
             <wp:cNvGraphicFramePr>
               <a:graphicFrameLocks xmlns:a="http://schemas.openxmlformats.org/drawingml/2006/main" noChangeAspect="1"/>
@@ -182,8 +233,94 @@
                     <pic:cNvPr id="924833122" name=""/>
                     <pic:cNvPicPr/>
                   </pic:nvPicPr>
+                  <pic:blipFill rotWithShape="1">
+                    <a:blip r:embed="rId6"/>
+                    <a:srcRect r="19344"/>
+                    <a:stretch/>
+                  </pic:blipFill>
+                  <pic:spPr bwMode="auto">
+                    <a:xfrm>
+                      <a:off x="0" y="0"/>
+                      <a:ext cx="4622800" cy="501650"/>
+                    </a:xfrm>
+                    <a:prstGeom prst="rect">
+                      <a:avLst/>
+                    </a:prstGeom>
+                    <a:ln>
+                      <a:noFill/>
+                    </a:ln>
+                    <a:extLst>
+                      <a:ext uri="{53640926-AAD7-44D8-BBD7-CCE9431645EC}">
+                        <a14:shadowObscured xmlns:a14="http://schemas.microsoft.com/office/drawing/2010/main"/>
+                      </a:ext>
+                    </a:extLst>
+                  </pic:spPr>
+                </pic:pic>
+              </a:graphicData>
+            </a:graphic>
+          </wp:inline>
+        </w:drawing>
+      </w:r>
+    </w:p>
+    <w:p>
+      <w:pPr>
+        <w:rPr>
+          <w:sz w:val="36"/>
+          <w:szCs w:val="36"/>
+        </w:rPr>
+      </w:pPr>
+    </w:p>
+    <w:p>
+      <w:pPr>
+        <w:rPr>
+          <w:sz w:val="36"/>
+          <w:szCs w:val="36"/>
+        </w:rPr>
+      </w:pPr>
+      <w:r>
+        <w:rPr>
+          <w:sz w:val="36"/>
+          <w:szCs w:val="36"/>
+        </w:rPr>
+        <w:t>2.</w:t>
+      </w:r>
+      <w:r>
+        <w:rPr>
+          <w:sz w:val="36"/>
+          <w:szCs w:val="36"/>
+        </w:rPr>
+        <w:t>completed_trip</w:t>
+      </w:r>
+    </w:p>
+    <w:p>
+      <w:pPr>
+        <w:rPr>
+          <w:sz w:val="36"/>
+          <w:szCs w:val="36"/>
+        </w:rPr>
+      </w:pPr>
+      <w:r>
+        <w:rPr>
+          <w:sz w:val="36"/>
+          <w:szCs w:val="36"/>
+        </w:rPr>
+        <w:drawing>
+          <wp:inline distT="0" distB="0" distL="0" distR="0" wp14:anchorId="03F8D5BE" wp14:editId="2A89EAC8">
+            <wp:extent cx="4673600" cy="1211118"/>
+            <wp:effectExtent l="0" t="0" r="0" b="8255"/>
+            <wp:docPr id="1439646068" name="Picture 1"/>
+            <wp:cNvGraphicFramePr>
+              <a:graphicFrameLocks xmlns:a="http://schemas.openxmlformats.org/drawingml/2006/main" noChangeAspect="1"/>
+            </wp:cNvGraphicFramePr>
+            <a:graphic xmlns:a="http://schemas.openxmlformats.org/drawingml/2006/main">
+              <a:graphicData uri="http://schemas.openxmlformats.org/drawingml/2006/picture">
+                <pic:pic xmlns:pic="http://schemas.openxmlformats.org/drawingml/2006/picture">
+                  <pic:nvPicPr>
+                    <pic:cNvPr id="1439646068" name=""/>
+                    <pic:cNvPicPr/>
+                  </pic:nvPicPr>
                   <pic:blipFill>
-                    <a:blip r:embed="rId5"/>
+                    <a:blip r:embed="rId7"/>
                     <a:stretch>
                       <a:fillRect/>
                     </a:stretch>
@@ -191,7 +328,7 @@
                   <pic:spPr>
                     <a:xfrm>
                       <a:off x="0" y="0"/>
-                      <a:ext cx="5731510" cy="501650"/>
+                      <a:ext cx="4709786" cy="1220495"/>
                     </a:xfrm>
                     <a:prstGeom prst="rect">
                       <a:avLst/>
@@ -211,14 +348,262 @@
           <w:szCs w:val="36"/>
         </w:rPr>
       </w:pPr>
-    </w:p>
-    <w:p>
-      <w:pPr>
-        <w:rPr>
-          <w:sz w:val="36"/>
-          <w:szCs w:val="36"/>
-        </w:rPr>
-      </w:pPr>
+      <w:r>
+        <w:rPr>
+          <w:sz w:val="36"/>
+          <w:szCs w:val="36"/>
+        </w:rPr>
+        <w:t>3.</w:t>
+      </w:r>
+      <w:r>
+        <w:rPr>
+          <w:sz w:val="36"/>
+          <w:szCs w:val="36"/>
+        </w:rPr>
+        <w:t>completed_trip_traveller</w:t>
+      </w:r>
+    </w:p>
+    <w:p>
+      <w:pPr>
+        <w:rPr>
+          <w:sz w:val="36"/>
+          <w:szCs w:val="36"/>
+        </w:rPr>
+      </w:pPr>
+      <w:r>
+        <w:rPr>
+          <w:sz w:val="36"/>
+          <w:szCs w:val="36"/>
+        </w:rPr>
+        <w:drawing>
+          <wp:inline distT="0" distB="0" distL="0" distR="0" wp14:anchorId="3571E182" wp14:editId="311F6DB3">
+            <wp:extent cx="4229100" cy="689700"/>
+            <wp:effectExtent l="0" t="0" r="0" b="0"/>
+            <wp:docPr id="451679198" name="Picture 1"/>
+            <wp:cNvGraphicFramePr>
+              <a:graphicFrameLocks xmlns:a="http://schemas.openxmlformats.org/drawingml/2006/main" noChangeAspect="1"/>
+            </wp:cNvGraphicFramePr>
+            <a:graphic xmlns:a="http://schemas.openxmlformats.org/drawingml/2006/main">
+              <a:graphicData uri="http://schemas.openxmlformats.org/drawingml/2006/picture">
+                <pic:pic xmlns:pic="http://schemas.openxmlformats.org/drawingml/2006/picture">
+                  <pic:nvPicPr>
+                    <pic:cNvPr id="451679198" name=""/>
+                    <pic:cNvPicPr/>
+                  </pic:nvPicPr>
+                  <pic:blipFill>
+                    <a:blip r:embed="rId8"/>
+                    <a:stretch>
+                      <a:fillRect/>
+                    </a:stretch>
+                  </pic:blipFill>
+                  <pic:spPr>
+                    <a:xfrm>
+                      <a:off x="0" y="0"/>
+                      <a:ext cx="4273537" cy="696947"/>
+                    </a:xfrm>
+                    <a:prstGeom prst="rect">
+                      <a:avLst/>
+                    </a:prstGeom>
+                  </pic:spPr>
+                </pic:pic>
+              </a:graphicData>
+            </a:graphic>
+          </wp:inline>
+        </w:drawing>
+      </w:r>
+    </w:p>
+    <w:p>
+      <w:pPr>
+        <w:rPr>
+          <w:sz w:val="36"/>
+          <w:szCs w:val="36"/>
+        </w:rPr>
+      </w:pPr>
+      <w:r>
+        <w:rPr>
+          <w:sz w:val="36"/>
+          <w:szCs w:val="36"/>
+        </w:rPr>
+        <w:t>4.</w:t>
+      </w:r>
+      <w:r>
+        <w:rPr>
+          <w:sz w:val="36"/>
+          <w:szCs w:val="36"/>
+        </w:rPr>
+        <w:t>connections</w:t>
+      </w:r>
+    </w:p>
+    <w:p>
+      <w:pPr>
+        <w:rPr>
+          <w:sz w:val="36"/>
+          <w:szCs w:val="36"/>
+        </w:rPr>
+      </w:pPr>
+      <w:r>
+        <w:rPr>
+          <w:sz w:val="36"/>
+          <w:szCs w:val="36"/>
+        </w:rPr>
+        <w:drawing>
+          <wp:inline distT="0" distB="0" distL="0" distR="0" wp14:anchorId="52013C6D" wp14:editId="778210F5">
+            <wp:extent cx="4673600" cy="1304319"/>
+            <wp:effectExtent l="0" t="0" r="0" b="0"/>
+            <wp:docPr id="748575320" name="Picture 1"/>
+            <wp:cNvGraphicFramePr>
+              <a:graphicFrameLocks xmlns:a="http://schemas.openxmlformats.org/drawingml/2006/main" noChangeAspect="1"/>
+            </wp:cNvGraphicFramePr>
+            <a:graphic xmlns:a="http://schemas.openxmlformats.org/drawingml/2006/main">
+              <a:graphicData uri="http://schemas.openxmlformats.org/drawingml/2006/picture">
+                <pic:pic xmlns:pic="http://schemas.openxmlformats.org/drawingml/2006/picture">
+                  <pic:nvPicPr>
+                    <pic:cNvPr id="748575320" name=""/>
+                    <pic:cNvPicPr/>
+                  </pic:nvPicPr>
+                  <pic:blipFill>
+                    <a:blip r:embed="rId9"/>
+                    <a:stretch>
+                      <a:fillRect/>
+                    </a:stretch>
+                  </pic:blipFill>
+                  <pic:spPr>
+                    <a:xfrm>
+                      <a:off x="0" y="0"/>
+                      <a:ext cx="4859324" cy="1356151"/>
+                    </a:xfrm>
+                    <a:prstGeom prst="rect">
+                      <a:avLst/>
+                    </a:prstGeom>
+                  </pic:spPr>
+                </pic:pic>
+              </a:graphicData>
+            </a:graphic>
+          </wp:inline>
+        </w:drawing>
+      </w:r>
+      <w:r>
+        <w:rPr>
+          <w:sz w:val="36"/>
+          <w:szCs w:val="36"/>
+        </w:rPr>
+        <w:t xml:space="preserve">  </w:t>
+      </w:r>
+    </w:p>
+    <w:p>
+      <w:pPr>
+        <w:rPr>
+          <w:sz w:val="36"/>
+          <w:szCs w:val="36"/>
+        </w:rPr>
+      </w:pPr>
+      <w:r>
+        <w:rPr>
+          <w:sz w:val="36"/>
+          <w:szCs w:val="36"/>
+        </w:rPr>
+        <w:lastRenderedPageBreak/>
+        <w:drawing>
+          <wp:anchor distT="0" distB="0" distL="114300" distR="114300" simplePos="0" relativeHeight="251660288" behindDoc="0" locked="0" layoutInCell="1" allowOverlap="1" wp14:anchorId="052FDEAF" wp14:editId="473A15E5">
+            <wp:simplePos x="0" y="0"/>
+            <wp:positionH relativeFrom="column">
+              <wp:posOffset>50165</wp:posOffset>
+            </wp:positionH>
+            <wp:positionV relativeFrom="paragraph">
+              <wp:posOffset>0</wp:posOffset>
+            </wp:positionV>
+            <wp:extent cx="4387850" cy="1035050"/>
+            <wp:effectExtent l="0" t="0" r="0" b="0"/>
+            <wp:wrapSquare wrapText="bothSides"/>
+            <wp:docPr id="1920140503" name="Picture 1"/>
+            <wp:cNvGraphicFramePr>
+              <a:graphicFrameLocks xmlns:a="http://schemas.openxmlformats.org/drawingml/2006/main" noChangeAspect="1"/>
+            </wp:cNvGraphicFramePr>
+            <a:graphic xmlns:a="http://schemas.openxmlformats.org/drawingml/2006/main">
+              <a:graphicData uri="http://schemas.openxmlformats.org/drawingml/2006/picture">
+                <pic:pic xmlns:pic="http://schemas.openxmlformats.org/drawingml/2006/picture">
+                  <pic:nvPicPr>
+                    <pic:cNvPr id="1920140503" name=""/>
+                    <pic:cNvPicPr/>
+                  </pic:nvPicPr>
+                  <pic:blipFill>
+                    <a:blip r:embed="rId10">
+                      <a:extLst>
+                        <a:ext uri="{28A0092B-C50C-407E-A947-70E740481C1C}">
+                          <a14:useLocalDpi xmlns:a14="http://schemas.microsoft.com/office/drawing/2010/main" val="0"/>
+                        </a:ext>
+                      </a:extLst>
+                    </a:blip>
+                    <a:stretch>
+                      <a:fillRect/>
+                    </a:stretch>
+                  </pic:blipFill>
+                  <pic:spPr>
+                    <a:xfrm>
+                      <a:off x="0" y="0"/>
+                      <a:ext cx="4387850" cy="1035050"/>
+                    </a:xfrm>
+                    <a:prstGeom prst="rect">
+                      <a:avLst/>
+                    </a:prstGeom>
+                  </pic:spPr>
+                </pic:pic>
+              </a:graphicData>
+            </a:graphic>
+            <wp14:sizeRelH relativeFrom="margin">
+              <wp14:pctWidth>0</wp14:pctWidth>
+            </wp14:sizeRelH>
+            <wp14:sizeRelV relativeFrom="margin">
+              <wp14:pctHeight>0</wp14:pctHeight>
+            </wp14:sizeRelV>
+          </wp:anchor>
+        </w:drawing>
+      </w:r>
+      <w:r>
+        <w:rPr>
+          <w:sz w:val="36"/>
+          <w:szCs w:val="36"/>
+        </w:rPr>
+        <w:t xml:space="preserve"> </w:t>
+      </w:r>
+      <w:r>
+        <w:rPr>
+          <w:sz w:val="36"/>
+          <w:szCs w:val="36"/>
+        </w:rPr>
+        <w:tab/>
+      </w:r>
+    </w:p>
+    <w:p>
+      <w:pPr>
+        <w:rPr>
+          <w:sz w:val="36"/>
+          <w:szCs w:val="36"/>
+        </w:rPr>
+      </w:pPr>
+    </w:p>
+    <w:p>
+      <w:pPr>
+        <w:rPr>
+          <w:sz w:val="36"/>
+          <w:szCs w:val="36"/>
+        </w:rPr>
+      </w:pPr>
+    </w:p>
+    <w:p>
+      <w:pPr>
+        <w:rPr>
+          <w:sz w:val="36"/>
+          <w:szCs w:val="36"/>
+        </w:rPr>
+      </w:pPr>
+      <w:r>
+        <w:rPr>
+          <w:sz w:val="36"/>
+          <w:szCs w:val="36"/>
+        </w:rPr>
+        <w:t>5.</w:t>
+      </w:r>
       <w:r>
         <w:rPr>
           <w:sz w:val="36"/>
@@ -248,7 +633,7 @@
                     <pic:cNvPicPr/>
                   </pic:nvPicPr>
                   <pic:blipFill>
-                    <a:blip r:embed="rId6"/>
+                    <a:blip r:embed="rId11"/>
                     <a:stretch>
                       <a:fillRect/>
                     </a:stretch>
@@ -290,7 +675,7 @@
                     <pic:cNvPicPr/>
                   </pic:nvPicPr>
                   <pic:blipFill>
-                    <a:blip r:embed="rId7"/>
+                    <a:blip r:embed="rId12"/>
                     <a:stretch>
                       <a:fillRect/>
                     </a:stretch>
@@ -312,21 +697,233 @@
       </w:r>
     </w:p>
     <w:p>
-      <w:pPr>
-        <w:rPr>
-          <w:sz w:val="36"/>
-          <w:szCs w:val="36"/>
-        </w:rPr>
-      </w:pPr>
-    </w:p>
-    <w:p>
-      <w:pPr>
-        <w:rPr>
-          <w:sz w:val="36"/>
-          <w:szCs w:val="36"/>
-        </w:rPr>
-      </w:pPr>
-      <w:proofErr w:type="spellStart"/>
+      <w:r>
+        <w:drawing>
+          <wp:inline distT="0" distB="0" distL="0" distR="0" wp14:anchorId="1D2EB72B" wp14:editId="455C9934">
+            <wp:extent cx="5731510" cy="1238250"/>
+            <wp:effectExtent l="0" t="0" r="2540" b="0"/>
+            <wp:docPr id="2058965399" name="Picture 1"/>
+            <wp:cNvGraphicFramePr>
+              <a:graphicFrameLocks xmlns:a="http://schemas.openxmlformats.org/drawingml/2006/main" noChangeAspect="1"/>
+            </wp:cNvGraphicFramePr>
+            <a:graphic xmlns:a="http://schemas.openxmlformats.org/drawingml/2006/main">
+              <a:graphicData uri="http://schemas.openxmlformats.org/drawingml/2006/picture">
+                <pic:pic xmlns:pic="http://schemas.openxmlformats.org/drawingml/2006/picture">
+                  <pic:nvPicPr>
+                    <pic:cNvPr id="2058965399" name=""/>
+                    <pic:cNvPicPr/>
+                  </pic:nvPicPr>
+                  <pic:blipFill>
+                    <a:blip r:embed="rId13"/>
+                    <a:stretch>
+                      <a:fillRect/>
+                    </a:stretch>
+                  </pic:blipFill>
+                  <pic:spPr>
+                    <a:xfrm>
+                      <a:off x="0" y="0"/>
+                      <a:ext cx="5731510" cy="1238250"/>
+                    </a:xfrm>
+                    <a:prstGeom prst="rect">
+                      <a:avLst/>
+                    </a:prstGeom>
+                  </pic:spPr>
+                </pic:pic>
+              </a:graphicData>
+            </a:graphic>
+          </wp:inline>
+        </w:drawing>
+      </w:r>
+    </w:p>
+    <w:p>
+      <w:pPr>
+        <w:rPr>
+          <w:sz w:val="36"/>
+          <w:szCs w:val="36"/>
+        </w:rPr>
+      </w:pPr>
+      <w:r>
+        <w:rPr>
+          <w:sz w:val="36"/>
+          <w:szCs w:val="36"/>
+        </w:rPr>
+        <w:t>6.</w:t>
+      </w:r>
+      <w:r>
+        <w:rPr>
+          <w:sz w:val="36"/>
+          <w:szCs w:val="36"/>
+        </w:rPr>
+        <w:t>Identity_verification</w:t>
+      </w:r>
+    </w:p>
+    <w:p>
+      <w:pPr>
+        <w:rPr>
+          <w:sz w:val="36"/>
+          <w:szCs w:val="36"/>
+        </w:rPr>
+      </w:pPr>
+      <w:r>
+        <w:rPr>
+          <w:sz w:val="36"/>
+          <w:szCs w:val="36"/>
+        </w:rPr>
+        <w:drawing>
+          <wp:inline distT="0" distB="0" distL="0" distR="0" wp14:anchorId="393AE91C" wp14:editId="145A3705">
+            <wp:extent cx="5731510" cy="1062355"/>
+            <wp:effectExtent l="0" t="0" r="2540" b="4445"/>
+            <wp:docPr id="1499244916" name="Picture 1"/>
+            <wp:cNvGraphicFramePr>
+              <a:graphicFrameLocks xmlns:a="http://schemas.openxmlformats.org/drawingml/2006/main" noChangeAspect="1"/>
+            </wp:cNvGraphicFramePr>
+            <a:graphic xmlns:a="http://schemas.openxmlformats.org/drawingml/2006/main">
+              <a:graphicData uri="http://schemas.openxmlformats.org/drawingml/2006/picture">
+                <pic:pic xmlns:pic="http://schemas.openxmlformats.org/drawingml/2006/picture">
+                  <pic:nvPicPr>
+                    <pic:cNvPr id="1499244916" name=""/>
+                    <pic:cNvPicPr/>
+                  </pic:nvPicPr>
+                  <pic:blipFill>
+                    <a:blip r:embed="rId14"/>
+                    <a:stretch>
+                      <a:fillRect/>
+                    </a:stretch>
+                  </pic:blipFill>
+                  <pic:spPr>
+                    <a:xfrm>
+                      <a:off x="0" y="0"/>
+                      <a:ext cx="5731510" cy="1062355"/>
+                    </a:xfrm>
+                    <a:prstGeom prst="rect">
+                      <a:avLst/>
+                    </a:prstGeom>
+                  </pic:spPr>
+                </pic:pic>
+              </a:graphicData>
+            </a:graphic>
+          </wp:inline>
+        </w:drawing>
+      </w:r>
+    </w:p>
+    <w:p>
+      <w:pPr>
+        <w:rPr>
+          <w:sz w:val="36"/>
+          <w:szCs w:val="36"/>
+        </w:rPr>
+      </w:pPr>
+      <w:r>
+        <w:rPr>
+          <w:sz w:val="36"/>
+          <w:szCs w:val="36"/>
+        </w:rPr>
+        <w:drawing>
+          <wp:inline distT="0" distB="0" distL="0" distR="0" wp14:anchorId="3E205C68" wp14:editId="43D6507F">
+            <wp:extent cx="2647950" cy="451432"/>
+            <wp:effectExtent l="0" t="0" r="0" b="6350"/>
+            <wp:docPr id="728829166" name="Picture 1"/>
+            <wp:cNvGraphicFramePr>
+              <a:graphicFrameLocks xmlns:a="http://schemas.openxmlformats.org/drawingml/2006/main" noChangeAspect="1"/>
+            </wp:cNvGraphicFramePr>
+            <a:graphic xmlns:a="http://schemas.openxmlformats.org/drawingml/2006/main">
+              <a:graphicData uri="http://schemas.openxmlformats.org/drawingml/2006/picture">
+                <pic:pic xmlns:pic="http://schemas.openxmlformats.org/drawingml/2006/picture">
+                  <pic:nvPicPr>
+                    <pic:cNvPr id="728829166" name=""/>
+                    <pic:cNvPicPr/>
+                  </pic:nvPicPr>
+                  <pic:blipFill>
+                    <a:blip r:embed="rId15"/>
+                    <a:stretch>
+                      <a:fillRect/>
+                    </a:stretch>
+                  </pic:blipFill>
+                  <pic:spPr>
+                    <a:xfrm>
+                      <a:off x="0" y="0"/>
+                      <a:ext cx="2683677" cy="457523"/>
+                    </a:xfrm>
+                    <a:prstGeom prst="rect">
+                      <a:avLst/>
+                    </a:prstGeom>
+                  </pic:spPr>
+                </pic:pic>
+              </a:graphicData>
+            </a:graphic>
+          </wp:inline>
+        </w:drawing>
+      </w:r>
+    </w:p>
+    <w:p>
+      <w:pPr>
+        <w:rPr>
+          <w:sz w:val="36"/>
+          <w:szCs w:val="36"/>
+        </w:rPr>
+      </w:pPr>
+      <w:r>
+        <w:rPr>
+          <w:sz w:val="36"/>
+          <w:szCs w:val="36"/>
+        </w:rPr>
+        <w:drawing>
+          <wp:anchor distT="0" distB="0" distL="114300" distR="114300" simplePos="0" relativeHeight="251661312" behindDoc="0" locked="0" layoutInCell="1" allowOverlap="1" wp14:anchorId="5A5B066C" wp14:editId="15FA6672">
+            <wp:simplePos x="0" y="0"/>
+            <wp:positionH relativeFrom="column">
+              <wp:posOffset>5365750</wp:posOffset>
+            </wp:positionH>
+            <wp:positionV relativeFrom="paragraph">
+              <wp:posOffset>18415</wp:posOffset>
+            </wp:positionV>
+            <wp:extent cx="952500" cy="1873885"/>
+            <wp:effectExtent l="0" t="0" r="0" b="0"/>
+            <wp:wrapNone/>
+            <wp:docPr id="1756728492" name="Picture 1"/>
+            <wp:cNvGraphicFramePr>
+              <a:graphicFrameLocks xmlns:a="http://schemas.openxmlformats.org/drawingml/2006/main" noChangeAspect="1"/>
+            </wp:cNvGraphicFramePr>
+            <a:graphic xmlns:a="http://schemas.openxmlformats.org/drawingml/2006/main">
+              <a:graphicData uri="http://schemas.openxmlformats.org/drawingml/2006/picture">
+                <pic:pic xmlns:pic="http://schemas.openxmlformats.org/drawingml/2006/picture">
+                  <pic:nvPicPr>
+                    <pic:cNvPr id="1756728492" name=""/>
+                    <pic:cNvPicPr/>
+                  </pic:nvPicPr>
+                  <pic:blipFill>
+                    <a:blip r:embed="rId16">
+                      <a:extLst>
+                        <a:ext uri="{28A0092B-C50C-407E-A947-70E740481C1C}">
+                          <a14:useLocalDpi xmlns:a14="http://schemas.microsoft.com/office/drawing/2010/main" val="0"/>
+                        </a:ext>
+                      </a:extLst>
+                    </a:blip>
+                    <a:stretch>
+                      <a:fillRect/>
+                    </a:stretch>
+                  </pic:blipFill>
+                  <pic:spPr>
+                    <a:xfrm>
+                      <a:off x="0" y="0"/>
+                      <a:ext cx="952500" cy="1873885"/>
+                    </a:xfrm>
+                    <a:prstGeom prst="rect">
+                      <a:avLst/>
+                    </a:prstGeom>
+                  </pic:spPr>
+                </pic:pic>
+              </a:graphicData>
+            </a:graphic>
+          </wp:anchor>
+        </w:drawing>
+      </w:r>
+      <w:r>
+        <w:rPr>
+          <w:sz w:val="36"/>
+          <w:szCs w:val="36"/>
+        </w:rPr>
+        <w:t>7.</w:t>
+      </w:r>
       <w:r>
         <w:rPr>
           <w:sz w:val="36"/>
@@ -334,7 +931,6 @@
         </w:rPr>
         <w:t>travel_styles</w:t>
       </w:r>
-      <w:proofErr w:type="spellEnd"/>
     </w:p>
     <w:p>
       <w:pPr>
@@ -350,9 +946,9 @@
           <w:szCs w:val="36"/>
         </w:rPr>
         <w:drawing>
-          <wp:inline distT="0" distB="0" distL="0" distR="0" wp14:anchorId="3D7EE2FC" wp14:editId="4E4D4837">
-            <wp:extent cx="5731510" cy="478155"/>
-            <wp:effectExtent l="0" t="0" r="2540" b="0"/>
+          <wp:inline distT="0" distB="0" distL="0" distR="0" wp14:anchorId="3D7EE2FC" wp14:editId="0D067946">
+            <wp:extent cx="4584700" cy="478155"/>
+            <wp:effectExtent l="0" t="0" r="6350" b="0"/>
             <wp:docPr id="314084187" name="Picture 1"/>
             <wp:cNvGraphicFramePr>
               <a:graphicFrameLocks xmlns:a="http://schemas.openxmlformats.org/drawingml/2006/main" noChangeAspect="1"/>
@@ -364,8 +960,87 @@
                     <pic:cNvPr id="314084187" name=""/>
                     <pic:cNvPicPr/>
                   </pic:nvPicPr>
+                  <pic:blipFill rotWithShape="1">
+                    <a:blip r:embed="rId17"/>
+                    <a:srcRect r="20009"/>
+                    <a:stretch/>
+                  </pic:blipFill>
+                  <pic:spPr bwMode="auto">
+                    <a:xfrm>
+                      <a:off x="0" y="0"/>
+                      <a:ext cx="4584700" cy="478155"/>
+                    </a:xfrm>
+                    <a:prstGeom prst="rect">
+                      <a:avLst/>
+                    </a:prstGeom>
+                    <a:ln>
+                      <a:noFill/>
+                    </a:ln>
+                    <a:extLst>
+                      <a:ext uri="{53640926-AAD7-44D8-BBD7-CCE9431645EC}">
+                        <a14:shadowObscured xmlns:a14="http://schemas.microsoft.com/office/drawing/2010/main"/>
+                      </a:ext>
+                    </a:extLst>
+                  </pic:spPr>
+                </pic:pic>
+              </a:graphicData>
+            </a:graphic>
+          </wp:inline>
+        </w:drawing>
+      </w:r>
+    </w:p>
+    <w:p>
+      <w:pPr>
+        <w:rPr>
+          <w:sz w:val="36"/>
+          <w:szCs w:val="36"/>
+        </w:rPr>
+      </w:pPr>
+      <w:r>
+        <w:rPr>
+          <w:sz w:val="36"/>
+          <w:szCs w:val="36"/>
+        </w:rPr>
+        <w:lastRenderedPageBreak/>
+        <w:t>8.</w:t>
+      </w:r>
+      <w:r>
+        <w:rPr>
+          <w:sz w:val="36"/>
+          <w:szCs w:val="36"/>
+        </w:rPr>
+        <w:t>trip</w:t>
+      </w:r>
+    </w:p>
+    <w:p>
+      <w:pPr>
+        <w:rPr>
+          <w:sz w:val="36"/>
+          <w:szCs w:val="36"/>
+        </w:rPr>
+      </w:pPr>
+      <w:r>
+        <w:rPr>
+          <w:sz w:val="36"/>
+          <w:szCs w:val="36"/>
+        </w:rPr>
+        <w:drawing>
+          <wp:inline distT="0" distB="0" distL="0" distR="0" wp14:anchorId="47A2D08A" wp14:editId="4AA03233">
+            <wp:extent cx="5731510" cy="3644900"/>
+            <wp:effectExtent l="0" t="0" r="2540" b="0"/>
+            <wp:docPr id="1915795732" name="Picture 1"/>
+            <wp:cNvGraphicFramePr>
+              <a:graphicFrameLocks xmlns:a="http://schemas.openxmlformats.org/drawingml/2006/main" noChangeAspect="1"/>
+            </wp:cNvGraphicFramePr>
+            <a:graphic xmlns:a="http://schemas.openxmlformats.org/drawingml/2006/main">
+              <a:graphicData uri="http://schemas.openxmlformats.org/drawingml/2006/picture">
+                <pic:pic xmlns:pic="http://schemas.openxmlformats.org/drawingml/2006/picture">
+                  <pic:nvPicPr>
+                    <pic:cNvPr id="1915795732" name=""/>
+                    <pic:cNvPicPr/>
+                  </pic:nvPicPr>
                   <pic:blipFill>
-                    <a:blip r:embed="rId8"/>
+                    <a:blip r:embed="rId18"/>
                     <a:stretch>
                       <a:fillRect/>
                     </a:stretch>
@@ -373,7 +1048,7 @@
                   <pic:spPr>
                     <a:xfrm>
                       <a:off x="0" y="0"/>
-                      <a:ext cx="5731510" cy="478155"/>
+                      <a:ext cx="5731510" cy="3644900"/>
                     </a:xfrm>
                     <a:prstGeom prst="rect">
                       <a:avLst/>
@@ -393,30 +1068,6 @@
           <w:szCs w:val="36"/>
         </w:rPr>
       </w:pPr>
-    </w:p>
-    <w:p>
-      <w:pPr>
-        <w:rPr>
-          <w:sz w:val="36"/>
-          <w:szCs w:val="36"/>
-        </w:rPr>
-      </w:pPr>
-      <w:r>
-        <w:rPr>
-          <w:sz w:val="36"/>
-          <w:szCs w:val="36"/>
-        </w:rPr>
-        <w:lastRenderedPageBreak/>
-        <w:t>trip</w:t>
-      </w:r>
-    </w:p>
-    <w:p>
-      <w:pPr>
-        <w:rPr>
-          <w:sz w:val="36"/>
-          <w:szCs w:val="36"/>
-        </w:rPr>
-      </w:pPr>
       <w:r>
         <w:rPr>
           <w:noProof/>
@@ -424,57 +1075,7 @@
           <w:szCs w:val="36"/>
         </w:rPr>
         <w:drawing>
-          <wp:inline distT="0" distB="0" distL="0" distR="0" wp14:anchorId="264D85C3" wp14:editId="4BA00466">
-            <wp:extent cx="5731510" cy="2769235"/>
-            <wp:effectExtent l="0" t="0" r="2540" b="0"/>
-            <wp:docPr id="2023998432" name="Picture 1"/>
-            <wp:cNvGraphicFramePr>
-              <a:graphicFrameLocks xmlns:a="http://schemas.openxmlformats.org/drawingml/2006/main" noChangeAspect="1"/>
-            </wp:cNvGraphicFramePr>
-            <a:graphic xmlns:a="http://schemas.openxmlformats.org/drawingml/2006/main">
-              <a:graphicData uri="http://schemas.openxmlformats.org/drawingml/2006/picture">
-                <pic:pic xmlns:pic="http://schemas.openxmlformats.org/drawingml/2006/picture">
-                  <pic:nvPicPr>
-                    <pic:cNvPr id="2023998432" name=""/>
-                    <pic:cNvPicPr/>
-                  </pic:nvPicPr>
-                  <pic:blipFill>
-                    <a:blip r:embed="rId9"/>
-                    <a:stretch>
-                      <a:fillRect/>
-                    </a:stretch>
-                  </pic:blipFill>
-                  <pic:spPr>
-                    <a:xfrm>
-                      <a:off x="0" y="0"/>
-                      <a:ext cx="5731510" cy="2769235"/>
-                    </a:xfrm>
-                    <a:prstGeom prst="rect">
-                      <a:avLst/>
-                    </a:prstGeom>
-                  </pic:spPr>
-                </pic:pic>
-              </a:graphicData>
-            </a:graphic>
-          </wp:inline>
-        </w:drawing>
-      </w:r>
-    </w:p>
-    <w:p>
-      <w:pPr>
-        <w:rPr>
-          <w:sz w:val="36"/>
-          <w:szCs w:val="36"/>
-        </w:rPr>
-      </w:pPr>
-      <w:r>
-        <w:rPr>
-          <w:noProof/>
-          <w:sz w:val="36"/>
-          <w:szCs w:val="36"/>
-        </w:rPr>
-        <w:drawing>
-          <wp:inline distT="0" distB="0" distL="0" distR="0" wp14:anchorId="0FAA6FAD" wp14:editId="02C042C7">
+          <wp:inline distT="0" distB="0" distL="0" distR="0" wp14:anchorId="0FAA6FAD" wp14:editId="53805829">
             <wp:extent cx="5731510" cy="879475"/>
             <wp:effectExtent l="0" t="0" r="2540" b="0"/>
             <wp:docPr id="113464217" name="Picture 1"/>
@@ -489,7 +1090,7 @@
                     <pic:cNvPicPr/>
                   </pic:nvPicPr>
                   <pic:blipFill>
-                    <a:blip r:embed="rId10"/>
+                    <a:blip r:embed="rId19"/>
                     <a:stretch>
                       <a:fillRect/>
                     </a:stretch>
@@ -517,29 +1118,170 @@
           <w:szCs w:val="36"/>
         </w:rPr>
       </w:pPr>
-    </w:p>
-    <w:p>
-      <w:pPr>
-        <w:rPr>
-          <w:sz w:val="36"/>
-          <w:szCs w:val="36"/>
-        </w:rPr>
-      </w:pPr>
-      <w:proofErr w:type="spellStart"/>
-      <w:r>
-        <w:rPr>
-          <w:sz w:val="36"/>
-          <w:szCs w:val="36"/>
-        </w:rPr>
-        <w:t>trip_activities</w:t>
-      </w:r>
-      <w:proofErr w:type="spellEnd"/>
-      <w:r>
-        <w:rPr>
-          <w:sz w:val="36"/>
-          <w:szCs w:val="36"/>
-        </w:rPr>
-        <w:t xml:space="preserve"> </w:t>
+      <w:r>
+        <w:rPr>
+          <w:sz w:val="36"/>
+          <w:szCs w:val="36"/>
+        </w:rPr>
+        <w:drawing>
+          <wp:inline distT="0" distB="0" distL="0" distR="0" wp14:anchorId="2D40CCC3" wp14:editId="2D0BC5E6">
+            <wp:extent cx="4749800" cy="971957"/>
+            <wp:effectExtent l="0" t="0" r="0" b="0"/>
+            <wp:docPr id="1275638599" name="Picture 1"/>
+            <wp:cNvGraphicFramePr>
+              <a:graphicFrameLocks xmlns:a="http://schemas.openxmlformats.org/drawingml/2006/main" noChangeAspect="1"/>
+            </wp:cNvGraphicFramePr>
+            <a:graphic xmlns:a="http://schemas.openxmlformats.org/drawingml/2006/main">
+              <a:graphicData uri="http://schemas.openxmlformats.org/drawingml/2006/picture">
+                <pic:pic xmlns:pic="http://schemas.openxmlformats.org/drawingml/2006/picture">
+                  <pic:nvPicPr>
+                    <pic:cNvPr id="1275638599" name=""/>
+                    <pic:cNvPicPr/>
+                  </pic:nvPicPr>
+                  <pic:blipFill>
+                    <a:blip r:embed="rId20"/>
+                    <a:stretch>
+                      <a:fillRect/>
+                    </a:stretch>
+                  </pic:blipFill>
+                  <pic:spPr>
+                    <a:xfrm>
+                      <a:off x="0" y="0"/>
+                      <a:ext cx="4780140" cy="978166"/>
+                    </a:xfrm>
+                    <a:prstGeom prst="rect">
+                      <a:avLst/>
+                    </a:prstGeom>
+                  </pic:spPr>
+                </pic:pic>
+              </a:graphicData>
+            </a:graphic>
+          </wp:inline>
+        </w:drawing>
+      </w:r>
+      <w:r>
+        <w:rPr>
+          <w:sz w:val="36"/>
+          <w:szCs w:val="36"/>
+        </w:rPr>
+        <w:drawing>
+          <wp:inline distT="0" distB="0" distL="0" distR="0" wp14:anchorId="5139F64E" wp14:editId="08972887">
+            <wp:extent cx="848230" cy="961977"/>
+            <wp:effectExtent l="0" t="0" r="0" b="0"/>
+            <wp:docPr id="573222435" name="Picture 1"/>
+            <wp:cNvGraphicFramePr>
+              <a:graphicFrameLocks xmlns:a="http://schemas.openxmlformats.org/drawingml/2006/main" noChangeAspect="1"/>
+            </wp:cNvGraphicFramePr>
+            <a:graphic xmlns:a="http://schemas.openxmlformats.org/drawingml/2006/main">
+              <a:graphicData uri="http://schemas.openxmlformats.org/drawingml/2006/picture">
+                <pic:pic xmlns:pic="http://schemas.openxmlformats.org/drawingml/2006/picture">
+                  <pic:nvPicPr>
+                    <pic:cNvPr id="573222435" name=""/>
+                    <pic:cNvPicPr/>
+                  </pic:nvPicPr>
+                  <pic:blipFill>
+                    <a:blip r:embed="rId21"/>
+                    <a:stretch>
+                      <a:fillRect/>
+                    </a:stretch>
+                  </pic:blipFill>
+                  <pic:spPr>
+                    <a:xfrm>
+                      <a:off x="0" y="0"/>
+                      <a:ext cx="863033" cy="978765"/>
+                    </a:xfrm>
+                    <a:prstGeom prst="rect">
+                      <a:avLst/>
+                    </a:prstGeom>
+                  </pic:spPr>
+                </pic:pic>
+              </a:graphicData>
+            </a:graphic>
+          </wp:inline>
+        </w:drawing>
+      </w:r>
+    </w:p>
+    <w:p>
+      <w:pPr>
+        <w:rPr>
+          <w:sz w:val="36"/>
+          <w:szCs w:val="36"/>
+        </w:rPr>
+      </w:pPr>
+      <w:r>
+        <w:rPr>
+          <w:sz w:val="36"/>
+          <w:szCs w:val="36"/>
+        </w:rPr>
+        <w:drawing>
+          <wp:anchor distT="0" distB="0" distL="114300" distR="114300" simplePos="0" relativeHeight="251662336" behindDoc="0" locked="0" layoutInCell="1" allowOverlap="1" wp14:anchorId="6001F63D" wp14:editId="7E1EE551">
+            <wp:simplePos x="0" y="0"/>
+            <wp:positionH relativeFrom="column">
+              <wp:posOffset>4298950</wp:posOffset>
+            </wp:positionH>
+            <wp:positionV relativeFrom="paragraph">
+              <wp:posOffset>401320</wp:posOffset>
+            </wp:positionV>
+            <wp:extent cx="1536700" cy="2010515"/>
+            <wp:effectExtent l="0" t="0" r="6350" b="8890"/>
+            <wp:wrapNone/>
+            <wp:docPr id="92173550" name="Picture 1"/>
+            <wp:cNvGraphicFramePr>
+              <a:graphicFrameLocks xmlns:a="http://schemas.openxmlformats.org/drawingml/2006/main" noChangeAspect="1"/>
+            </wp:cNvGraphicFramePr>
+            <a:graphic xmlns:a="http://schemas.openxmlformats.org/drawingml/2006/main">
+              <a:graphicData uri="http://schemas.openxmlformats.org/drawingml/2006/picture">
+                <pic:pic xmlns:pic="http://schemas.openxmlformats.org/drawingml/2006/picture">
+                  <pic:nvPicPr>
+                    <pic:cNvPr id="92173550" name=""/>
+                    <pic:cNvPicPr/>
+                  </pic:nvPicPr>
+                  <pic:blipFill>
+                    <a:blip r:embed="rId22">
+                      <a:extLst>
+                        <a:ext uri="{28A0092B-C50C-407E-A947-70E740481C1C}">
+                          <a14:useLocalDpi xmlns:a14="http://schemas.microsoft.com/office/drawing/2010/main" val="0"/>
+                        </a:ext>
+                      </a:extLst>
+                    </a:blip>
+                    <a:stretch>
+                      <a:fillRect/>
+                    </a:stretch>
+                  </pic:blipFill>
+                  <pic:spPr>
+                    <a:xfrm>
+                      <a:off x="0" y="0"/>
+                      <a:ext cx="1540075" cy="2014930"/>
+                    </a:xfrm>
+                    <a:prstGeom prst="rect">
+                      <a:avLst/>
+                    </a:prstGeom>
+                  </pic:spPr>
+                </pic:pic>
+              </a:graphicData>
+            </a:graphic>
+            <wp14:sizeRelH relativeFrom="margin">
+              <wp14:pctWidth>0</wp14:pctWidth>
+            </wp14:sizeRelH>
+            <wp14:sizeRelV relativeFrom="margin">
+              <wp14:pctHeight>0</wp14:pctHeight>
+            </wp14:sizeRelV>
+          </wp:anchor>
+        </w:drawing>
+      </w:r>
+      <w:r>
+        <w:rPr>
+          <w:sz w:val="36"/>
+          <w:szCs w:val="36"/>
+        </w:rPr>
+        <w:t>9.</w:t>
+      </w:r>
+      <w:r>
+        <w:rPr>
+          <w:sz w:val="36"/>
+          <w:szCs w:val="36"/>
+        </w:rPr>
+        <w:t xml:space="preserve">trip_activities </w:t>
       </w:r>
     </w:p>
     <w:p>
@@ -556,7 +1298,7 @@
           <w:szCs w:val="36"/>
         </w:rPr>
         <w:drawing>
-          <wp:inline distT="0" distB="0" distL="0" distR="0" wp14:anchorId="156232A5" wp14:editId="586E1639">
+          <wp:inline distT="0" distB="0" distL="0" distR="0" wp14:anchorId="156232A5" wp14:editId="482C0990">
             <wp:extent cx="5731510" cy="893445"/>
             <wp:effectExtent l="0" t="0" r="2540" b="1905"/>
             <wp:docPr id="1092031769" name="Picture 1"/>
@@ -571,7 +1313,7 @@
                     <pic:cNvPicPr/>
                   </pic:nvPicPr>
                   <pic:blipFill>
-                    <a:blip r:embed="rId11"/>
+                    <a:blip r:embed="rId23"/>
                     <a:stretch>
                       <a:fillRect/>
                     </a:stretch>
@@ -605,8 +1347,9 @@
           <w:sz w:val="36"/>
           <w:szCs w:val="36"/>
         </w:rPr>
+        <w:lastRenderedPageBreak/>
         <w:drawing>
-          <wp:inline distT="0" distB="0" distL="0" distR="0" wp14:anchorId="5E5844D8" wp14:editId="521C5ED2">
+          <wp:inline distT="0" distB="0" distL="0" distR="0" wp14:anchorId="5E5844D8" wp14:editId="16856272">
             <wp:extent cx="5731510" cy="2221230"/>
             <wp:effectExtent l="0" t="0" r="2540" b="7620"/>
             <wp:docPr id="785498292" name="Picture 1"/>
@@ -621,7 +1364,7 @@
                     <pic:cNvPicPr/>
                   </pic:nvPicPr>
                   <pic:blipFill>
-                    <a:blip r:embed="rId12"/>
+                    <a:blip r:embed="rId24"/>
                     <a:stretch>
                       <a:fillRect/>
                     </a:stretch>
@@ -649,20 +1392,18 @@
           <w:szCs w:val="36"/>
         </w:rPr>
       </w:pPr>
-    </w:p>
-    <w:p>
-      <w:pPr>
-        <w:rPr>
-          <w:sz w:val="36"/>
-          <w:szCs w:val="36"/>
-        </w:rPr>
-      </w:pPr>
-      <w:r>
-        <w:rPr>
-          <w:sz w:val="36"/>
-          <w:szCs w:val="36"/>
-        </w:rPr>
-        <w:lastRenderedPageBreak/>
+      <w:r>
+        <w:rPr>
+          <w:sz w:val="36"/>
+          <w:szCs w:val="36"/>
+        </w:rPr>
+        <w:t>10.</w:t>
+      </w:r>
+      <w:r>
+        <w:rPr>
+          <w:sz w:val="36"/>
+          <w:szCs w:val="36"/>
+        </w:rPr>
         <w:t>user</w:t>
       </w:r>
     </w:p>
@@ -680,7 +1421,7 @@
           <w:szCs w:val="36"/>
         </w:rPr>
         <w:drawing>
-          <wp:inline distT="0" distB="0" distL="0" distR="0" wp14:anchorId="41B4D9C1" wp14:editId="2494B220">
+          <wp:inline distT="0" distB="0" distL="0" distR="0" wp14:anchorId="41B4D9C1" wp14:editId="7A3A71BD">
             <wp:extent cx="5731510" cy="1676400"/>
             <wp:effectExtent l="0" t="0" r="2540" b="0"/>
             <wp:docPr id="980104190" name="Picture 1"/>
@@ -695,7 +1436,7 @@
                     <pic:cNvPicPr/>
                   </pic:nvPicPr>
                   <pic:blipFill>
-                    <a:blip r:embed="rId13"/>
+                    <a:blip r:embed="rId25"/>
                     <a:stretch>
                       <a:fillRect/>
                     </a:stretch>
@@ -723,42 +1464,16 @@
           <w:szCs w:val="36"/>
         </w:rPr>
       </w:pPr>
-    </w:p>
-    <w:p>
-      <w:pPr>
-        <w:rPr>
-          <w:sz w:val="36"/>
-          <w:szCs w:val="36"/>
-        </w:rPr>
-      </w:pPr>
-      <w:proofErr w:type="spellStart"/>
-      <w:r>
-        <w:rPr>
-          <w:sz w:val="36"/>
-          <w:szCs w:val="36"/>
-        </w:rPr>
-        <w:t>user_full_info</w:t>
-      </w:r>
-      <w:proofErr w:type="spellEnd"/>
-    </w:p>
-    <w:p>
-      <w:pPr>
-        <w:rPr>
-          <w:sz w:val="36"/>
-          <w:szCs w:val="36"/>
-        </w:rPr>
-      </w:pPr>
-      <w:r>
-        <w:rPr>
-          <w:noProof/>
+      <w:r>
+        <w:rPr>
           <w:sz w:val="36"/>
           <w:szCs w:val="36"/>
         </w:rPr>
         <w:drawing>
-          <wp:inline distT="0" distB="0" distL="0" distR="0" wp14:anchorId="5A603027" wp14:editId="07737BDE">
-            <wp:extent cx="5731510" cy="1086485"/>
-            <wp:effectExtent l="0" t="0" r="2540" b="0"/>
-            <wp:docPr id="476648661" name="Picture 1"/>
+          <wp:inline distT="0" distB="0" distL="0" distR="0" wp14:anchorId="672BB38C" wp14:editId="5EAB6981">
+            <wp:extent cx="5731510" cy="1251585"/>
+            <wp:effectExtent l="0" t="0" r="2540" b="5715"/>
+            <wp:docPr id="792858232" name="Picture 1"/>
             <wp:cNvGraphicFramePr>
               <a:graphicFrameLocks xmlns:a="http://schemas.openxmlformats.org/drawingml/2006/main" noChangeAspect="1"/>
             </wp:cNvGraphicFramePr>
@@ -766,11 +1481,11 @@
               <a:graphicData uri="http://schemas.openxmlformats.org/drawingml/2006/picture">
                 <pic:pic xmlns:pic="http://schemas.openxmlformats.org/drawingml/2006/picture">
                   <pic:nvPicPr>
-                    <pic:cNvPr id="476648661" name=""/>
+                    <pic:cNvPr id="792858232" name=""/>
                     <pic:cNvPicPr/>
                   </pic:nvPicPr>
                   <pic:blipFill>
-                    <a:blip r:embed="rId14"/>
+                    <a:blip r:embed="rId26"/>
                     <a:stretch>
                       <a:fillRect/>
                     </a:stretch>
@@ -778,7 +1493,7 @@
                   <pic:spPr>
                     <a:xfrm>
                       <a:off x="0" y="0"/>
-                      <a:ext cx="5731510" cy="1086485"/>
+                      <a:ext cx="5731510" cy="1251585"/>
                     </a:xfrm>
                     <a:prstGeom prst="rect">
                       <a:avLst/>
@@ -800,15 +1515,44 @@
       </w:pPr>
       <w:r>
         <w:rPr>
-          <w:noProof/>
+          <w:sz w:val="36"/>
+          <w:szCs w:val="36"/>
+        </w:rPr>
+        <w:t>11.</w:t>
+      </w:r>
+      <w:r>
+        <w:rPr>
+          <w:sz w:val="36"/>
+          <w:szCs w:val="36"/>
+        </w:rPr>
+        <w:t>user_full_info</w:t>
+      </w:r>
+    </w:p>
+    <w:p>
+      <w:pPr>
+        <w:rPr>
+          <w:sz w:val="36"/>
+          <w:szCs w:val="36"/>
+        </w:rPr>
+      </w:pPr>
+      <w:r>
+        <w:rPr>
           <w:sz w:val="36"/>
           <w:szCs w:val="36"/>
         </w:rPr>
         <w:drawing>
-          <wp:inline distT="0" distB="0" distL="0" distR="0" wp14:anchorId="6862F891" wp14:editId="6166024B">
-            <wp:extent cx="5731510" cy="895985"/>
-            <wp:effectExtent l="0" t="0" r="2540" b="0"/>
-            <wp:docPr id="1593566502" name="Picture 1"/>
+          <wp:anchor distT="0" distB="0" distL="114300" distR="114300" simplePos="0" relativeHeight="251664384" behindDoc="0" locked="0" layoutInCell="1" allowOverlap="1" wp14:anchorId="7B4E60B6" wp14:editId="25A25CD1">
+            <wp:simplePos x="0" y="0"/>
+            <wp:positionH relativeFrom="column">
+              <wp:posOffset>4978400</wp:posOffset>
+            </wp:positionH>
+            <wp:positionV relativeFrom="paragraph">
+              <wp:posOffset>932815</wp:posOffset>
+            </wp:positionV>
+            <wp:extent cx="1403513" cy="1016000"/>
+            <wp:effectExtent l="0" t="0" r="6350" b="0"/>
+            <wp:wrapNone/>
+            <wp:docPr id="1960046545" name="Picture 1"/>
             <wp:cNvGraphicFramePr>
               <a:graphicFrameLocks xmlns:a="http://schemas.openxmlformats.org/drawingml/2006/main" noChangeAspect="1"/>
             </wp:cNvGraphicFramePr>
@@ -816,11 +1560,17 @@
               <a:graphicData uri="http://schemas.openxmlformats.org/drawingml/2006/picture">
                 <pic:pic xmlns:pic="http://schemas.openxmlformats.org/drawingml/2006/picture">
                   <pic:nvPicPr>
-                    <pic:cNvPr id="1593566502" name=""/>
+                    <pic:cNvPr id="1960046545" name=""/>
                     <pic:cNvPicPr/>
                   </pic:nvPicPr>
                   <pic:blipFill>
-                    <a:blip r:embed="rId15"/>
+                    <a:blip r:embed="rId27" cstate="print">
+                      <a:extLst>
+                        <a:ext uri="{28A0092B-C50C-407E-A947-70E740481C1C}">
+                          <a14:useLocalDpi xmlns:a14="http://schemas.microsoft.com/office/drawing/2010/main" val="0"/>
+                        </a:ext>
+                      </a:extLst>
+                    </a:blip>
                     <a:stretch>
                       <a:fillRect/>
                     </a:stretch>
@@ -828,7 +1578,115 @@
                   <pic:spPr>
                     <a:xfrm>
                       <a:off x="0" y="0"/>
-                      <a:ext cx="5731510" cy="895985"/>
+                      <a:ext cx="1410763" cy="1021248"/>
+                    </a:xfrm>
+                    <a:prstGeom prst="rect">
+                      <a:avLst/>
+                    </a:prstGeom>
+                  </pic:spPr>
+                </pic:pic>
+              </a:graphicData>
+            </a:graphic>
+            <wp14:sizeRelH relativeFrom="margin">
+              <wp14:pctWidth>0</wp14:pctWidth>
+            </wp14:sizeRelH>
+            <wp14:sizeRelV relativeFrom="margin">
+              <wp14:pctHeight>0</wp14:pctHeight>
+            </wp14:sizeRelV>
+          </wp:anchor>
+        </w:drawing>
+      </w:r>
+      <w:r>
+        <w:rPr>
+          <w:sz w:val="36"/>
+          <w:szCs w:val="36"/>
+        </w:rPr>
+        <w:drawing>
+          <wp:anchor distT="0" distB="0" distL="114300" distR="114300" simplePos="0" relativeHeight="251663360" behindDoc="0" locked="0" layoutInCell="1" allowOverlap="1" wp14:anchorId="3D19C24F" wp14:editId="29BBD335">
+            <wp:simplePos x="0" y="0"/>
+            <wp:positionH relativeFrom="column">
+              <wp:posOffset>-31751</wp:posOffset>
+            </wp:positionH>
+            <wp:positionV relativeFrom="paragraph">
+              <wp:posOffset>932815</wp:posOffset>
+            </wp:positionV>
+            <wp:extent cx="5009855" cy="1066800"/>
+            <wp:effectExtent l="0" t="0" r="635" b="0"/>
+            <wp:wrapNone/>
+            <wp:docPr id="374277547" name="Picture 1"/>
+            <wp:cNvGraphicFramePr>
+              <a:graphicFrameLocks xmlns:a="http://schemas.openxmlformats.org/drawingml/2006/main" noChangeAspect="1"/>
+            </wp:cNvGraphicFramePr>
+            <a:graphic xmlns:a="http://schemas.openxmlformats.org/drawingml/2006/main">
+              <a:graphicData uri="http://schemas.openxmlformats.org/drawingml/2006/picture">
+                <pic:pic xmlns:pic="http://schemas.openxmlformats.org/drawingml/2006/picture">
+                  <pic:nvPicPr>
+                    <pic:cNvPr id="374277547" name=""/>
+                    <pic:cNvPicPr/>
+                  </pic:nvPicPr>
+                  <pic:blipFill>
+                    <a:blip r:embed="rId28" cstate="print">
+                      <a:extLst>
+                        <a:ext uri="{28A0092B-C50C-407E-A947-70E740481C1C}">
+                          <a14:useLocalDpi xmlns:a14="http://schemas.microsoft.com/office/drawing/2010/main" val="0"/>
+                        </a:ext>
+                      </a:extLst>
+                    </a:blip>
+                    <a:stretch>
+                      <a:fillRect/>
+                    </a:stretch>
+                  </pic:blipFill>
+                  <pic:spPr>
+                    <a:xfrm>
+                      <a:off x="0" y="0"/>
+                      <a:ext cx="5015252" cy="1067949"/>
+                    </a:xfrm>
+                    <a:prstGeom prst="rect">
+                      <a:avLst/>
+                    </a:prstGeom>
+                  </pic:spPr>
+                </pic:pic>
+              </a:graphicData>
+            </a:graphic>
+            <wp14:sizeRelH relativeFrom="margin">
+              <wp14:pctWidth>0</wp14:pctWidth>
+            </wp14:sizeRelH>
+            <wp14:sizeRelV relativeFrom="margin">
+              <wp14:pctHeight>0</wp14:pctHeight>
+            </wp14:sizeRelV>
+          </wp:anchor>
+        </w:drawing>
+      </w:r>
+      <w:r>
+        <w:rPr>
+          <w:sz w:val="36"/>
+          <w:szCs w:val="36"/>
+        </w:rPr>
+        <w:drawing>
+          <wp:inline distT="0" distB="0" distL="0" distR="0" wp14:anchorId="5BF620B3" wp14:editId="363FBB2E">
+            <wp:extent cx="5731510" cy="930275"/>
+            <wp:effectExtent l="0" t="0" r="2540" b="3175"/>
+            <wp:docPr id="123769512" name="Picture 1"/>
+            <wp:cNvGraphicFramePr>
+              <a:graphicFrameLocks xmlns:a="http://schemas.openxmlformats.org/drawingml/2006/main" noChangeAspect="1"/>
+            </wp:cNvGraphicFramePr>
+            <a:graphic xmlns:a="http://schemas.openxmlformats.org/drawingml/2006/main">
+              <a:graphicData uri="http://schemas.openxmlformats.org/drawingml/2006/picture">
+                <pic:pic xmlns:pic="http://schemas.openxmlformats.org/drawingml/2006/picture">
+                  <pic:nvPicPr>
+                    <pic:cNvPr id="123769512" name=""/>
+                    <pic:cNvPicPr/>
+                  </pic:nvPicPr>
+                  <pic:blipFill>
+                    <a:blip r:embed="rId29"/>
+                    <a:stretch>
+                      <a:fillRect/>
+                    </a:stretch>
+                  </pic:blipFill>
+                  <pic:spPr>
+                    <a:xfrm>
+                      <a:off x="0" y="0"/>
+                      <a:ext cx="5731510" cy="930275"/>
                     </a:xfrm>
                     <a:prstGeom prst="rect">
                       <a:avLst/>
@@ -856,23 +1714,129 @@
           <w:szCs w:val="36"/>
         </w:rPr>
       </w:pPr>
-      <w:proofErr w:type="spellStart"/>
-      <w:r>
-        <w:rPr>
-          <w:sz w:val="36"/>
-          <w:szCs w:val="36"/>
-        </w:rPr>
-        <w:t>User_travel_styles</w:t>
-      </w:r>
-      <w:proofErr w:type="spellEnd"/>
-    </w:p>
-    <w:p>
-      <w:pPr>
-        <w:rPr>
-          <w:sz w:val="36"/>
-          <w:szCs w:val="36"/>
-        </w:rPr>
-      </w:pPr>
+      <w:r>
+        <w:rPr>
+          <w:sz w:val="36"/>
+          <w:szCs w:val="36"/>
+        </w:rPr>
+        <w:lastRenderedPageBreak/>
+        <w:drawing>
+          <wp:inline distT="0" distB="0" distL="0" distR="0" wp14:anchorId="0A307FB1" wp14:editId="24692FAC">
+            <wp:extent cx="5731510" cy="2633345"/>
+            <wp:effectExtent l="0" t="0" r="2540" b="0"/>
+            <wp:docPr id="1026988687" name="Picture 1"/>
+            <wp:cNvGraphicFramePr>
+              <a:graphicFrameLocks xmlns:a="http://schemas.openxmlformats.org/drawingml/2006/main" noChangeAspect="1"/>
+            </wp:cNvGraphicFramePr>
+            <a:graphic xmlns:a="http://schemas.openxmlformats.org/drawingml/2006/main">
+              <a:graphicData uri="http://schemas.openxmlformats.org/drawingml/2006/picture">
+                <pic:pic xmlns:pic="http://schemas.openxmlformats.org/drawingml/2006/picture">
+                  <pic:nvPicPr>
+                    <pic:cNvPr id="1026988687" name=""/>
+                    <pic:cNvPicPr/>
+                  </pic:nvPicPr>
+                  <pic:blipFill>
+                    <a:blip r:embed="rId30"/>
+                    <a:stretch>
+                      <a:fillRect/>
+                    </a:stretch>
+                  </pic:blipFill>
+                  <pic:spPr>
+                    <a:xfrm>
+                      <a:off x="0" y="0"/>
+                      <a:ext cx="5731510" cy="2633345"/>
+                    </a:xfrm>
+                    <a:prstGeom prst="rect">
+                      <a:avLst/>
+                    </a:prstGeom>
+                  </pic:spPr>
+                </pic:pic>
+              </a:graphicData>
+            </a:graphic>
+          </wp:inline>
+        </w:drawing>
+      </w:r>
+    </w:p>
+    <w:p>
+      <w:pPr>
+        <w:rPr>
+          <w:sz w:val="36"/>
+          <w:szCs w:val="36"/>
+        </w:rPr>
+      </w:pPr>
+      <w:r>
+        <w:rPr>
+          <w:sz w:val="36"/>
+          <w:szCs w:val="36"/>
+        </w:rPr>
+        <w:t>12.u</w:t>
+      </w:r>
+      <w:r>
+        <w:rPr>
+          <w:sz w:val="36"/>
+          <w:szCs w:val="36"/>
+        </w:rPr>
+        <w:t>ser_travel_styles</w:t>
+      </w:r>
+    </w:p>
+    <w:p>
+      <w:pPr>
+        <w:rPr>
+          <w:sz w:val="36"/>
+          <w:szCs w:val="36"/>
+        </w:rPr>
+      </w:pPr>
+      <w:r>
+        <w:drawing>
+          <wp:anchor distT="0" distB="0" distL="114300" distR="114300" simplePos="0" relativeHeight="251665408" behindDoc="0" locked="0" layoutInCell="1" allowOverlap="1" wp14:anchorId="5CC5D3D8" wp14:editId="759B70CC">
+            <wp:simplePos x="0" y="0"/>
+            <wp:positionH relativeFrom="column">
+              <wp:posOffset>5651500</wp:posOffset>
+            </wp:positionH>
+            <wp:positionV relativeFrom="paragraph">
+              <wp:posOffset>561340</wp:posOffset>
+            </wp:positionV>
+            <wp:extent cx="920750" cy="1492813"/>
+            <wp:effectExtent l="0" t="0" r="0" b="0"/>
+            <wp:wrapNone/>
+            <wp:docPr id="131421204" name="Picture 1"/>
+            <wp:cNvGraphicFramePr>
+              <a:graphicFrameLocks xmlns:a="http://schemas.openxmlformats.org/drawingml/2006/main" noChangeAspect="1"/>
+            </wp:cNvGraphicFramePr>
+            <a:graphic xmlns:a="http://schemas.openxmlformats.org/drawingml/2006/main">
+              <a:graphicData uri="http://schemas.openxmlformats.org/drawingml/2006/picture">
+                <pic:pic xmlns:pic="http://schemas.openxmlformats.org/drawingml/2006/picture">
+                  <pic:nvPicPr>
+                    <pic:cNvPr id="131421204" name=""/>
+                    <pic:cNvPicPr/>
+                  </pic:nvPicPr>
+                  <pic:blipFill>
+                    <a:blip r:embed="rId31">
+                      <a:extLst>
+                        <a:ext uri="{28A0092B-C50C-407E-A947-70E740481C1C}">
+                          <a14:useLocalDpi xmlns:a14="http://schemas.microsoft.com/office/drawing/2010/main" val="0"/>
+                        </a:ext>
+                      </a:extLst>
+                    </a:blip>
+                    <a:stretch>
+                      <a:fillRect/>
+                    </a:stretch>
+                  </pic:blipFill>
+                  <pic:spPr>
+                    <a:xfrm>
+                      <a:off x="0" y="0"/>
+                      <a:ext cx="920750" cy="1492813"/>
+                    </a:xfrm>
+                    <a:prstGeom prst="rect">
+                      <a:avLst/>
+                    </a:prstGeom>
+                  </pic:spPr>
+                </pic:pic>
+              </a:graphicData>
+            </a:graphic>
+          </wp:anchor>
+        </w:drawing>
+      </w:r>
       <w:r>
         <w:rPr>
           <w:noProof/>
@@ -895,7 +1859,7 @@
                     <pic:cNvPicPr/>
                   </pic:nvPicPr>
                   <pic:blipFill>
-                    <a:blip r:embed="rId16"/>
+                    <a:blip r:embed="rId32"/>
                     <a:stretch>
                       <a:fillRect/>
                     </a:stretch>
@@ -945,7 +1909,7 @@
                     <pic:cNvPicPr/>
                   </pic:nvPicPr>
                   <pic:blipFill>
-                    <a:blip r:embed="rId17"/>
+                    <a:blip r:embed="rId33"/>
                     <a:stretch>
                       <a:fillRect/>
                     </a:stretch>
@@ -965,476 +1929,6 @@
           </wp:inline>
         </w:drawing>
       </w:r>
-    </w:p>
-    <w:p>
-      <w:pPr>
-        <w:rPr>
-          <w:sz w:val="36"/>
-          <w:szCs w:val="36"/>
-        </w:rPr>
-      </w:pPr>
-    </w:p>
-    <w:p>
-      <w:pPr>
-        <w:rPr>
-          <w:sz w:val="36"/>
-          <w:szCs w:val="36"/>
-        </w:rPr>
-      </w:pPr>
-      <w:r>
-        <w:rPr>
-          <w:sz w:val="36"/>
-          <w:szCs w:val="36"/>
-        </w:rPr>
-        <w:lastRenderedPageBreak/>
-        <w:t>User Extra info :</w:t>
-      </w:r>
-    </w:p>
-    <w:p>
-      <w:pPr>
-        <w:pStyle w:val="ListParagraph"/>
-        <w:numPr>
-          <w:ilvl w:val="0"/>
-          <w:numId w:val="1"/>
-        </w:numPr>
-        <w:rPr>
-          <w:sz w:val="28"/>
-          <w:szCs w:val="28"/>
-        </w:rPr>
-      </w:pPr>
-      <w:r>
-        <w:rPr>
-          <w:sz w:val="28"/>
-          <w:szCs w:val="28"/>
-        </w:rPr>
-        <w:t>Bio</w:t>
-      </w:r>
-    </w:p>
-    <w:p>
-      <w:pPr>
-        <w:pStyle w:val="ListParagraph"/>
-        <w:numPr>
-          <w:ilvl w:val="0"/>
-          <w:numId w:val="1"/>
-        </w:numPr>
-        <w:rPr>
-          <w:sz w:val="28"/>
-          <w:szCs w:val="28"/>
-        </w:rPr>
-      </w:pPr>
-      <w:proofErr w:type="spellStart"/>
-      <w:r>
-        <w:rPr>
-          <w:sz w:val="28"/>
-          <w:szCs w:val="28"/>
-        </w:rPr>
-        <w:t>Home_city</w:t>
-      </w:r>
-      <w:proofErr w:type="spellEnd"/>
-    </w:p>
-    <w:p>
-      <w:pPr>
-        <w:pStyle w:val="ListParagraph"/>
-        <w:numPr>
-          <w:ilvl w:val="0"/>
-          <w:numId w:val="1"/>
-        </w:numPr>
-        <w:rPr>
-          <w:sz w:val="28"/>
-          <w:szCs w:val="28"/>
-        </w:rPr>
-      </w:pPr>
-      <w:r>
-        <w:rPr>
-          <w:sz w:val="28"/>
-          <w:szCs w:val="28"/>
-        </w:rPr>
-        <w:t>Country</w:t>
-      </w:r>
-    </w:p>
-    <w:p>
-      <w:pPr>
-        <w:pStyle w:val="ListParagraph"/>
-        <w:numPr>
-          <w:ilvl w:val="0"/>
-          <w:numId w:val="1"/>
-        </w:numPr>
-        <w:rPr>
-          <w:sz w:val="28"/>
-          <w:szCs w:val="28"/>
-        </w:rPr>
-      </w:pPr>
-      <w:r>
-        <w:rPr>
-          <w:sz w:val="28"/>
-          <w:szCs w:val="28"/>
-        </w:rPr>
-        <w:t>Style</w:t>
-      </w:r>
-    </w:p>
-    <w:p>
-      <w:pPr>
-        <w:pStyle w:val="ListParagraph"/>
-        <w:numPr>
-          <w:ilvl w:val="0"/>
-          <w:numId w:val="1"/>
-        </w:numPr>
-        <w:rPr>
-          <w:sz w:val="28"/>
-          <w:szCs w:val="28"/>
-        </w:rPr>
-      </w:pPr>
-      <w:r>
-        <w:rPr>
-          <w:sz w:val="28"/>
-          <w:szCs w:val="28"/>
-        </w:rPr>
-        <w:t>Emergency/Alternate mobile number</w:t>
-      </w:r>
-    </w:p>
-    <w:p>
-      <w:pPr>
-        <w:pStyle w:val="ListParagraph"/>
-        <w:numPr>
-          <w:ilvl w:val="0"/>
-          <w:numId w:val="1"/>
-        </w:numPr>
-        <w:rPr>
-          <w:sz w:val="28"/>
-          <w:szCs w:val="28"/>
-        </w:rPr>
-      </w:pPr>
-      <w:r>
-        <w:rPr>
-          <w:sz w:val="28"/>
-          <w:szCs w:val="28"/>
-        </w:rPr>
-        <w:t>Verify identity</w:t>
-      </w:r>
-    </w:p>
-    <w:p>
-      <w:pPr>
-        <w:pStyle w:val="ListParagraph"/>
-        <w:numPr>
-          <w:ilvl w:val="0"/>
-          <w:numId w:val="1"/>
-        </w:numPr>
-        <w:rPr>
-          <w:sz w:val="28"/>
-          <w:szCs w:val="28"/>
-        </w:rPr>
-      </w:pPr>
-      <w:r>
-        <w:rPr>
-          <w:sz w:val="28"/>
-          <w:szCs w:val="28"/>
-        </w:rPr>
-        <w:t>Connect social media (</w:t>
-      </w:r>
-      <w:proofErr w:type="spellStart"/>
-      <w:r>
-        <w:rPr>
-          <w:sz w:val="28"/>
-          <w:szCs w:val="28"/>
-        </w:rPr>
-        <w:t>Instagram,snapchat,facebook</w:t>
-      </w:r>
-      <w:proofErr w:type="spellEnd"/>
-      <w:r>
-        <w:rPr>
-          <w:sz w:val="28"/>
-          <w:szCs w:val="28"/>
-        </w:rPr>
-        <w:t>)</w:t>
-      </w:r>
-    </w:p>
-    <w:p>
-      <w:pPr>
-        <w:pStyle w:val="ListParagraph"/>
-        <w:numPr>
-          <w:ilvl w:val="0"/>
-          <w:numId w:val="1"/>
-        </w:numPr>
-        <w:rPr>
-          <w:sz w:val="28"/>
-          <w:szCs w:val="28"/>
-        </w:rPr>
-      </w:pPr>
-      <w:r>
-        <w:rPr>
-          <w:sz w:val="28"/>
-          <w:szCs w:val="28"/>
-        </w:rPr>
-        <w:t>ALTER TABLE users ADD COLUMN bio TEXT;</w:t>
-      </w:r>
-    </w:p>
-    <w:p>
-      <w:pPr>
-        <w:pStyle w:val="ListParagraph"/>
-        <w:numPr>
-          <w:ilvl w:val="0"/>
-          <w:numId w:val="1"/>
-        </w:numPr>
-        <w:rPr>
-          <w:sz w:val="28"/>
-          <w:szCs w:val="28"/>
-        </w:rPr>
-      </w:pPr>
-      <w:r>
-        <w:rPr>
-          <w:sz w:val="28"/>
-          <w:szCs w:val="28"/>
-        </w:rPr>
-        <w:t xml:space="preserve">ALTER TABLE users ADD COLUMN </w:t>
-      </w:r>
-      <w:proofErr w:type="spellStart"/>
-      <w:r>
-        <w:rPr>
-          <w:sz w:val="28"/>
-          <w:szCs w:val="28"/>
-        </w:rPr>
-        <w:t>home_city</w:t>
-      </w:r>
-      <w:proofErr w:type="spellEnd"/>
-      <w:r>
-        <w:rPr>
-          <w:sz w:val="28"/>
-          <w:szCs w:val="28"/>
-        </w:rPr>
-        <w:t xml:space="preserve"> VARCHAR(255);</w:t>
-      </w:r>
-    </w:p>
-    <w:p>
-      <w:pPr>
-        <w:pStyle w:val="ListParagraph"/>
-        <w:numPr>
-          <w:ilvl w:val="0"/>
-          <w:numId w:val="1"/>
-        </w:numPr>
-        <w:rPr>
-          <w:sz w:val="28"/>
-          <w:szCs w:val="28"/>
-        </w:rPr>
-      </w:pPr>
-      <w:r>
-        <w:rPr>
-          <w:sz w:val="28"/>
-          <w:szCs w:val="28"/>
-        </w:rPr>
-        <w:t>ALTER TABLE users ADD COLUMN country VARCHAR(255);</w:t>
-      </w:r>
-    </w:p>
-    <w:p>
-      <w:pPr>
-        <w:pStyle w:val="ListParagraph"/>
-        <w:numPr>
-          <w:ilvl w:val="0"/>
-          <w:numId w:val="1"/>
-        </w:numPr>
-        <w:rPr>
-          <w:sz w:val="28"/>
-          <w:szCs w:val="28"/>
-        </w:rPr>
-      </w:pPr>
-      <w:r>
-        <w:rPr>
-          <w:sz w:val="28"/>
-          <w:szCs w:val="28"/>
-        </w:rPr>
-        <w:t>ALTER TABLE users ADD COLUMN address VARCHAR(255);</w:t>
-      </w:r>
-    </w:p>
-    <w:p>
-      <w:pPr>
-        <w:pStyle w:val="ListParagraph"/>
-        <w:numPr>
-          <w:ilvl w:val="0"/>
-          <w:numId w:val="1"/>
-        </w:numPr>
-        <w:rPr>
-          <w:sz w:val="28"/>
-          <w:szCs w:val="28"/>
-        </w:rPr>
-      </w:pPr>
-      <w:r>
-        <w:rPr>
-          <w:sz w:val="28"/>
-          <w:szCs w:val="28"/>
-        </w:rPr>
-        <w:t>ALTER TABLE users ADD COLUMN style VARCHAR(255);</w:t>
-      </w:r>
-    </w:p>
-    <w:p>
-      <w:pPr>
-        <w:pStyle w:val="ListParagraph"/>
-        <w:numPr>
-          <w:ilvl w:val="0"/>
-          <w:numId w:val="1"/>
-        </w:numPr>
-        <w:rPr>
-          <w:sz w:val="28"/>
-          <w:szCs w:val="28"/>
-        </w:rPr>
-      </w:pPr>
-      <w:r>
-        <w:rPr>
-          <w:sz w:val="28"/>
-          <w:szCs w:val="28"/>
-        </w:rPr>
-        <w:t xml:space="preserve">ALTER TABLE users ADD COLUMN </w:t>
-      </w:r>
-      <w:proofErr w:type="spellStart"/>
-      <w:r>
-        <w:rPr>
-          <w:sz w:val="28"/>
-          <w:szCs w:val="28"/>
-        </w:rPr>
-        <w:t>emergency_contact</w:t>
-      </w:r>
-      <w:proofErr w:type="spellEnd"/>
-      <w:r>
-        <w:rPr>
-          <w:sz w:val="28"/>
-          <w:szCs w:val="28"/>
-        </w:rPr>
-        <w:t xml:space="preserve"> VARCHAR(20);</w:t>
-      </w:r>
-    </w:p>
-    <w:p>
-      <w:pPr>
-        <w:pStyle w:val="ListParagraph"/>
-        <w:numPr>
-          <w:ilvl w:val="0"/>
-          <w:numId w:val="1"/>
-        </w:numPr>
-        <w:rPr>
-          <w:sz w:val="28"/>
-          <w:szCs w:val="28"/>
-        </w:rPr>
-      </w:pPr>
-      <w:r>
-        <w:rPr>
-          <w:sz w:val="28"/>
-          <w:szCs w:val="28"/>
-        </w:rPr>
-        <w:t xml:space="preserve">ALTER TABLE users ADD COLUMN </w:t>
-      </w:r>
-      <w:proofErr w:type="spellStart"/>
-      <w:r>
-        <w:rPr>
-          <w:sz w:val="28"/>
-          <w:szCs w:val="28"/>
-        </w:rPr>
-        <w:t>identity_verified</w:t>
-      </w:r>
-      <w:proofErr w:type="spellEnd"/>
-      <w:r>
-        <w:rPr>
-          <w:sz w:val="28"/>
-          <w:szCs w:val="28"/>
-        </w:rPr>
-        <w:t xml:space="preserve"> BOOLEAN DEFAULT FALSE;</w:t>
-      </w:r>
-    </w:p>
-    <w:p>
-      <w:pPr>
-        <w:pStyle w:val="ListParagraph"/>
-        <w:numPr>
-          <w:ilvl w:val="0"/>
-          <w:numId w:val="1"/>
-        </w:numPr>
-        <w:rPr>
-          <w:sz w:val="28"/>
-          <w:szCs w:val="28"/>
-        </w:rPr>
-      </w:pPr>
-      <w:r>
-        <w:rPr>
-          <w:sz w:val="28"/>
-          <w:szCs w:val="28"/>
-        </w:rPr>
-        <w:t xml:space="preserve">ALTER TABLE users ADD COLUMN </w:t>
-      </w:r>
-      <w:proofErr w:type="spellStart"/>
-      <w:r>
-        <w:rPr>
-          <w:sz w:val="28"/>
-          <w:szCs w:val="28"/>
-        </w:rPr>
-        <w:t>instagram</w:t>
-      </w:r>
-      <w:proofErr w:type="spellEnd"/>
-      <w:r>
-        <w:rPr>
-          <w:sz w:val="28"/>
-          <w:szCs w:val="28"/>
-        </w:rPr>
-        <w:t xml:space="preserve"> VARCHAR(255);</w:t>
-      </w:r>
-    </w:p>
-    <w:p>
-      <w:pPr>
-        <w:pStyle w:val="ListParagraph"/>
-        <w:numPr>
-          <w:ilvl w:val="0"/>
-          <w:numId w:val="1"/>
-        </w:numPr>
-        <w:rPr>
-          <w:sz w:val="28"/>
-          <w:szCs w:val="28"/>
-        </w:rPr>
-      </w:pPr>
-      <w:r>
-        <w:rPr>
-          <w:sz w:val="28"/>
-          <w:szCs w:val="28"/>
-        </w:rPr>
-        <w:t>ALTER TABLE users ADD COLUMN snapchat VARCHAR(255);</w:t>
-      </w:r>
-    </w:p>
-    <w:p>
-      <w:pPr>
-        <w:pStyle w:val="ListParagraph"/>
-        <w:numPr>
-          <w:ilvl w:val="0"/>
-          <w:numId w:val="1"/>
-        </w:numPr>
-        <w:rPr>
-          <w:sz w:val="28"/>
-          <w:szCs w:val="28"/>
-        </w:rPr>
-      </w:pPr>
-      <w:r>
-        <w:rPr>
-          <w:sz w:val="28"/>
-          <w:szCs w:val="28"/>
-        </w:rPr>
-        <w:t xml:space="preserve">ALTER TABLE users ADD COLUMN </w:t>
-      </w:r>
-      <w:proofErr w:type="spellStart"/>
-      <w:r>
-        <w:rPr>
-          <w:sz w:val="28"/>
-          <w:szCs w:val="28"/>
-        </w:rPr>
-        <w:t>facebook</w:t>
-      </w:r>
-      <w:proofErr w:type="spellEnd"/>
-      <w:r>
-        <w:rPr>
-          <w:sz w:val="28"/>
-          <w:szCs w:val="28"/>
-        </w:rPr>
-        <w:t xml:space="preserve"> VARCHAR(255);</w:t>
-      </w:r>
-    </w:p>
-    <w:p>
-      <w:pPr>
-        <w:rPr>
-          <w:sz w:val="36"/>
-          <w:szCs w:val="36"/>
-        </w:rPr>
-      </w:pPr>
     </w:p>
     <w:p/>
     <w:sectPr>
@@ -2170,6 +2664,7 @@
   <w:style w:type="character" w:default="1" w:styleId="DefaultParagraphFont">
     <w:name w:val="Default Paragraph Font"/>
     <w:uiPriority w:val="1"/>
+    <w:semiHidden/>
     <w:unhideWhenUsed/>
   </w:style>
   <w:style w:type="table" w:default="1" w:styleId="TableNormal">

</xml_diff>